<commit_message>
#43[Documentação] Interface da tela de Agendamentos.
</commit_message>
<xml_diff>
--- a/Documentacao/Interfaces/Atualização Interfaces de Usuario/Interface de Usuario - Agendamento.docx
+++ b/Documentacao/Interfaces/Atualização Interfaces de Usuario/Interface de Usuario - Agendamento.docx
@@ -1,57 +1,57 @@
 
 <file path=word/document.xml><?xml version="1.0" encoding="utf-8"?>
-<w:document xmlns:wpc="http://schemas.microsoft.com/office/word/2010/wordprocessingCanvas" xmlns:cx="http://schemas.microsoft.com/office/drawing/2014/chartex" xmlns:cx1="http://schemas.microsoft.com/office/drawing/2015/9/8/chartex" xmlns:cx2="http://schemas.microsoft.com/office/drawing/2015/10/21/chartex" xmlns:cx3="http://schemas.microsoft.com/office/drawing/2016/5/9/chartex" xmlns:cx4="http://schemas.microsoft.com/office/drawing/2016/5/10/chartex" xmlns:cx5="http://schemas.microsoft.com/office/drawing/2016/5/11/chartex" xmlns:cx6="http://schemas.microsoft.com/office/drawing/2016/5/12/chartex" xmlns:cx7="http://schemas.microsoft.com/office/drawing/2016/5/13/chartex" xmlns:cx8="http://schemas.microsoft.com/office/drawing/2016/5/14/chartex" xmlns:mc="http://schemas.openxmlformats.org/markup-compatibility/2006" xmlns:aink="http://schemas.microsoft.com/office/drawing/2016/ink" xmlns:am3d="http://schemas.microsoft.com/office/drawing/2017/model3d" xmlns:o="urn:schemas-microsoft-com:office:office" xmlns:oel="http://schemas.microsoft.com/office/2019/extlst" xmlns:r="http://schemas.openxmlformats.org/officeDocument/2006/relationships" xmlns:m="http://schemas.openxmlformats.org/officeDocument/2006/math" xmlns:v="urn:schemas-microsoft-com:vml" xmlns:wp14="http://schemas.microsoft.com/office/word/2010/wordprocessingDrawing" xmlns:wp="http://schemas.openxmlformats.org/drawingml/2006/wordprocessingDrawing" xmlns:w10="urn:schemas-microsoft-com:office:word" xmlns:w="http://schemas.openxmlformats.org/wordprocessingml/2006/main" xmlns:w14="http://schemas.microsoft.com/office/word/2010/wordml" xmlns:w15="http://schemas.microsoft.com/office/word/2012/wordml" xmlns:w16cex="http://schemas.microsoft.com/office/word/2018/wordml/cex" xmlns:w16cid="http://schemas.microsoft.com/office/word/2016/wordml/cid" xmlns:w16="http://schemas.microsoft.com/office/word/2018/wordml" xmlns:w16sdtdh="http://schemas.microsoft.com/office/word/2020/wordml/sdtdatahash" xmlns:w16se="http://schemas.microsoft.com/office/word/2015/wordml/symex" xmlns:wpg="http://schemas.microsoft.com/office/word/2010/wordprocessingGroup" xmlns:wpi="http://schemas.microsoft.com/office/word/2010/wordprocessingInk" xmlns:wne="http://schemas.microsoft.com/office/word/2006/wordml" xmlns:wps="http://schemas.microsoft.com/office/word/2010/wordprocessingShape" xmlns:a="http://schemas.openxmlformats.org/drawingml/2006/main" xmlns:pic="http://schemas.openxmlformats.org/drawingml/2006/picture" xmlns:a14="http://schemas.microsoft.com/office/drawing/2010/main" mc:Ignorable="w14 w15 w16se w16cid w16 w16cex w16sdtdh wp14">
+<w:document xmlns:wpc="http://schemas.microsoft.com/office/word/2010/wordprocessingCanvas" xmlns:cx="http://schemas.microsoft.com/office/drawing/2014/chartex" xmlns:cx1="http://schemas.microsoft.com/office/drawing/2015/9/8/chartex" xmlns:cx2="http://schemas.microsoft.com/office/drawing/2015/10/21/chartex" xmlns:cx3="http://schemas.microsoft.com/office/drawing/2016/5/9/chartex" xmlns:cx4="http://schemas.microsoft.com/office/drawing/2016/5/10/chartex" xmlns:cx5="http://schemas.microsoft.com/office/drawing/2016/5/11/chartex" xmlns:cx6="http://schemas.microsoft.com/office/drawing/2016/5/12/chartex" xmlns:cx7="http://schemas.microsoft.com/office/drawing/2016/5/13/chartex" xmlns:cx8="http://schemas.microsoft.com/office/drawing/2016/5/14/chartex" xmlns:mc="http://schemas.openxmlformats.org/markup-compatibility/2006" xmlns:aink="http://schemas.microsoft.com/office/drawing/2016/ink" xmlns:am3d="http://schemas.microsoft.com/office/drawing/2017/model3d" xmlns:o="urn:schemas-microsoft-com:office:office" xmlns:oel="http://schemas.microsoft.com/office/2019/extlst" xmlns:r="http://schemas.openxmlformats.org/officeDocument/2006/relationships" xmlns:m="http://schemas.openxmlformats.org/officeDocument/2006/math" xmlns:v="urn:schemas-microsoft-com:vml" xmlns:wp14="http://schemas.microsoft.com/office/word/2010/wordprocessingDrawing" xmlns:wp="http://schemas.openxmlformats.org/drawingml/2006/wordprocessingDrawing" xmlns:w10="urn:schemas-microsoft-com:office:word" xmlns:w="http://schemas.openxmlformats.org/wordprocessingml/2006/main" xmlns:w14="http://schemas.microsoft.com/office/word/2010/wordml" xmlns:w15="http://schemas.microsoft.com/office/word/2012/wordml" xmlns:w16cex="http://schemas.microsoft.com/office/word/2018/wordml/cex" xmlns:w16cid="http://schemas.microsoft.com/office/word/2016/wordml/cid" xmlns:w16="http://schemas.microsoft.com/office/word/2018/wordml" xmlns:w16sdtdh="http://schemas.microsoft.com/office/word/2020/wordml/sdtdatahash" xmlns:w16se="http://schemas.microsoft.com/office/word/2015/wordml/symex" xmlns:wpg="http://schemas.microsoft.com/office/word/2010/wordprocessingGroup" xmlns:wpi="http://schemas.microsoft.com/office/word/2010/wordprocessingInk" xmlns:wne="http://schemas.microsoft.com/office/word/2006/wordml" xmlns:wps="http://schemas.microsoft.com/office/word/2010/wordprocessingShape" mc:Ignorable="w14 w15 w16se w16cid w16 w16cex w16sdtdh wp14">
   <w:body>
-    <w:p xmlns:wp14="http://schemas.microsoft.com/office/word/2010/wordml" wp14:textId="77777777">
+    <w:p>
       <w:pPr>
         <w:spacing w:line="360" w:lineRule="auto"/>
         <w:rPr>
-          <w:rFonts w:ascii="Arial" w:hAnsi="Arial" w:eastAsia="Arial" w:cs="Arial"/>
+          <w:rFonts w:ascii="Arial" w:eastAsia="Arial" w:hAnsi="Arial" w:cs="Arial"/>
           <w:sz w:val="24"/>
           <w:szCs w:val="24"/>
         </w:rPr>
       </w:pPr>
-      <w:bookmarkStart w:name="_gjdgxs" w:colFirst="0" w:colLast="0" w:id="0"/>
+      <w:bookmarkStart w:id="0" w:name="_gjdgxs" w:colFirst="0" w:colLast="0"/>
       <w:bookmarkEnd w:id="0"/>
     </w:p>
-    <w:p xmlns:wp14="http://schemas.microsoft.com/office/word/2010/wordml" wp14:textId="77777777">
+    <w:p>
       <w:pPr>
         <w:spacing w:line="360" w:lineRule="auto"/>
         <w:rPr>
-          <w:rFonts w:ascii="Arial" w:hAnsi="Arial" w:eastAsia="Arial" w:cs="Arial"/>
+          <w:rFonts w:ascii="Arial" w:eastAsia="Arial" w:hAnsi="Arial" w:cs="Arial"/>
           <w:sz w:val="24"/>
           <w:szCs w:val="24"/>
         </w:rPr>
       </w:pPr>
-      <w:bookmarkStart w:name="_30j0zll" w:colFirst="0" w:colLast="0" w:id="1"/>
+      <w:bookmarkStart w:id="1" w:name="_30j0zll" w:colFirst="0" w:colLast="0"/>
       <w:bookmarkEnd w:id="1"/>
     </w:p>
-    <w:p xmlns:wp14="http://schemas.microsoft.com/office/word/2010/wordml" wp14:textId="02E81CBF">
+    <w:p>
       <w:pPr>
         <w:pStyle w:val="Ttulo5"/>
-        <w:keepLines w:val="1"/>
+        <w:keepLines/>
         <w:numPr>
           <w:ilvl w:val="4"/>
           <w:numId w:val="3"/>
         </w:numPr>
         <w:rPr>
-          <w:rFonts w:ascii="Times New Roman" w:hAnsi="Times New Roman" w:eastAsia="Times New Roman" w:cs="Times New Roman"/>
+          <w:rFonts w:ascii="Times New Roman" w:eastAsia="Times New Roman" w:hAnsi="Times New Roman" w:cs="Times New Roman"/>
         </w:rPr>
       </w:pPr>
       <w:r>
         <w:rPr>
-          <w:rFonts w:ascii="Times New Roman" w:hAnsi="Times New Roman" w:eastAsia="Times New Roman" w:cs="Times New Roman"/>
+          <w:rFonts w:ascii="Times New Roman" w:eastAsia="Times New Roman" w:hAnsi="Times New Roman" w:cs="Times New Roman"/>
         </w:rPr>
         <w:t xml:space="preserve">Interface de usuário </w:t>
       </w:r>
       <w:r>
         <w:rPr>
-          <w:rFonts w:ascii="Times New Roman" w:hAnsi="Times New Roman" w:eastAsia="Times New Roman" w:cs="Times New Roman"/>
+          <w:rFonts w:ascii="Times New Roman" w:eastAsia="Times New Roman" w:hAnsi="Times New Roman" w:cs="Times New Roman"/>
         </w:rPr>
         <w:t>Agendamento</w:t>
       </w:r>
     </w:p>
-    <w:p xmlns:wp14="http://schemas.microsoft.com/office/word/2010/wordml" wp14:textId="77777777">
+    <w:p>
       <w:pPr>
         <w:pStyle w:val="Ttulo6"/>
         <w:numPr>
@@ -59,12 +59,12 @@
           <w:numId w:val="3"/>
         </w:numPr>
         <w:rPr>
-          <w:rFonts w:ascii="Times New Roman" w:hAnsi="Times New Roman" w:eastAsia="Times New Roman" w:cs="Times New Roman"/>
+          <w:rFonts w:ascii="Times New Roman" w:eastAsia="Times New Roman" w:hAnsi="Times New Roman" w:cs="Times New Roman"/>
         </w:rPr>
       </w:pPr>
       <w:r>
         <w:rPr>
-          <w:rFonts w:ascii="Times New Roman" w:hAnsi="Times New Roman" w:eastAsia="Times New Roman" w:cs="Times New Roman"/>
+          <w:rFonts w:ascii="Times New Roman" w:eastAsia="Times New Roman" w:hAnsi="Times New Roman" w:cs="Times New Roman"/>
         </w:rPr>
         <w:t>Leiaute sugerido</w:t>
       </w:r>
@@ -75,12 +75,12 @@
         <w:tblW w:w="9284" w:type="dxa"/>
         <w:tblInd w:w="-70" w:type="dxa"/>
         <w:tblBorders>
-          <w:top w:val="single" w:color="000000" w:sz="4" w:space="0"/>
-          <w:left w:val="single" w:color="000000" w:sz="4" w:space="0"/>
-          <w:bottom w:val="single" w:color="000000" w:sz="4" w:space="0"/>
-          <w:right w:val="single" w:color="000000" w:sz="4" w:space="0"/>
-          <w:insideH w:val="single" w:color="000000" w:sz="4" w:space="0"/>
-          <w:insideV w:val="single" w:color="000000" w:sz="4" w:space="0"/>
+          <w:top w:val="single" w:sz="4" w:space="0" w:color="000000"/>
+          <w:left w:val="single" w:sz="4" w:space="0" w:color="000000"/>
+          <w:bottom w:val="single" w:sz="4" w:space="0" w:color="000000"/>
+          <w:right w:val="single" w:sz="4" w:space="0" w:color="000000"/>
+          <w:insideH w:val="single" w:sz="4" w:space="0" w:color="000000"/>
+          <w:insideV w:val="single" w:sz="4" w:space="0" w:color="000000"/>
         </w:tblBorders>
         <w:tblLayout w:type="fixed"/>
         <w:tblLook w:val="0000" w:firstRow="0" w:lastRow="0" w:firstColumn="0" w:lastColumn="0" w:noHBand="0" w:noVBand="0"/>
@@ -88,50 +88,51 @@
       <w:tblGrid>
         <w:gridCol w:w="9284"/>
       </w:tblGrid>
-      <w:tr xmlns:wp14="http://schemas.microsoft.com/office/word/2010/wordml" wp14:textId="77777777">
+      <w:tr>
         <w:trPr>
           <w:trHeight w:val="645"/>
         </w:trPr>
         <w:tc>
           <w:tcPr>
             <w:tcW w:w="9284" w:type="dxa"/>
-            <w:tcMar/>
-          </w:tcPr>
-          <w:p wp14:textId="3D9491A5">
-            <w:pPr>
-              <w:pStyle w:val="Normal"/>
-              <w:keepNext w:val="1"/>
-              <w:keepLines w:val="1"/>
-              <w:pBdr>
-                <w:top w:val="nil" w:color="000000" w:sz="0" w:space="0"/>
-                <w:left w:val="nil" w:color="000000" w:sz="0" w:space="0"/>
-                <w:bottom w:val="nil" w:color="000000" w:sz="0" w:space="0"/>
-                <w:right w:val="nil" w:color="000000" w:sz="0" w:space="0"/>
-                <w:between w:val="nil" w:color="000000" w:sz="0" w:space="0"/>
-              </w:pBdr>
-              <w:spacing w:before="40" w:after="40"/>
-            </w:pPr>
-            <w:r>
+          </w:tcPr>
+          <w:p>
+            <w:pPr>
+              <w:keepNext/>
+              <w:keepLines/>
+              <w:pBdr>
+                <w:top w:val="nil"/>
+                <w:left w:val="nil"/>
+                <w:bottom w:val="nil"/>
+                <w:right w:val="nil"/>
+                <w:between w:val="nil"/>
+              </w:pBdr>
+              <w:spacing w:before="40" w:after="40"/>
+            </w:pPr>
+            <w:r>
+              <w:rPr>
+                <w:noProof/>
+              </w:rPr>
               <w:drawing>
-                <wp:inline xmlns:wp14="http://schemas.microsoft.com/office/word/2010/wordprocessingDrawing" wp14:editId="3BA2A65E" wp14:anchorId="0FF1F0C2">
-                  <wp:extent cx="5800725" cy="4162425"/>
-                  <wp:effectExtent l="0" t="0" r="0" b="0"/>
-                  <wp:docPr id="1223118971" name="" title=""/>
+                <wp:inline distT="0" distB="0" distL="0" distR="0" wp14:anchorId="2993AFEC" wp14:editId="0612B7D1">
+                  <wp:extent cx="5806440" cy="4185920"/>
+                  <wp:effectExtent l="0" t="0" r="3810" b="5080"/>
+                  <wp:docPr id="1" name="Imagem 1"/>
                   <wp:cNvGraphicFramePr>
-                    <a:graphicFrameLocks noChangeAspect="1"/>
+                    <a:graphicFrameLocks xmlns:a="http://schemas.openxmlformats.org/drawingml/2006/main" noChangeAspect="1"/>
                   </wp:cNvGraphicFramePr>
-                  <a:graphic>
+                  <a:graphic xmlns:a="http://schemas.openxmlformats.org/drawingml/2006/main">
                     <a:graphicData uri="http://schemas.openxmlformats.org/drawingml/2006/picture">
-                      <pic:pic>
+                      <pic:pic xmlns:pic="http://schemas.openxmlformats.org/drawingml/2006/picture">
                         <pic:nvPicPr>
-                          <pic:cNvPr id="0" name=""/>
+                          <pic:cNvPr id="1" name="Imagem 1"/>
                           <pic:cNvPicPr/>
                         </pic:nvPicPr>
                         <pic:blipFill>
-                          <a:blip r:embed="R6c7b75cfab114974">
+                          <a:blip r:embed="rId7">
                             <a:extLst>
-                              <a:ext xmlns:a="http://schemas.openxmlformats.org/drawingml/2006/main" uri="{28A0092B-C50C-407E-A947-70E740481C1C}">
-                                <a14:useLocalDpi val="0"/>
+                              <a:ext uri="{28A0092B-C50C-407E-A947-70E740481C1C}">
+                                <a14:useLocalDpi xmlns:a14="http://schemas.microsoft.com/office/drawing/2010/main" val="0"/>
                               </a:ext>
                             </a:extLst>
                           </a:blip>
@@ -142,7 +143,7 @@
                         <pic:spPr>
                           <a:xfrm>
                             <a:off x="0" y="0"/>
-                            <a:ext cx="5800725" cy="4162425"/>
+                            <a:ext cx="5806440" cy="4185920"/>
                           </a:xfrm>
                           <a:prstGeom prst="rect">
                             <a:avLst/>
@@ -158,7 +159,7 @@
         </w:tc>
       </w:tr>
     </w:tbl>
-    <w:p xmlns:wp14="http://schemas.microsoft.com/office/word/2010/wordml" wp14:textId="77777777">
+    <w:p>
       <w:pPr>
         <w:keepLines/>
         <w:pBdr>
@@ -176,7 +177,7 @@
         </w:rPr>
       </w:pPr>
     </w:p>
-    <w:p xmlns:wp14="http://schemas.microsoft.com/office/word/2010/wordml" wp14:textId="77777777">
+    <w:p>
       <w:pPr>
         <w:pStyle w:val="Ttulo6"/>
         <w:numPr>
@@ -184,13 +185,14 @@
           <w:numId w:val="3"/>
         </w:numPr>
         <w:rPr>
-          <w:rFonts w:ascii="Times New Roman" w:hAnsi="Times New Roman" w:eastAsia="Times New Roman" w:cs="Times New Roman"/>
+          <w:rFonts w:ascii="Times New Roman" w:eastAsia="Times New Roman" w:hAnsi="Times New Roman" w:cs="Times New Roman"/>
         </w:rPr>
       </w:pPr>
       <w:r>
         <w:rPr>
-          <w:rFonts w:ascii="Times New Roman" w:hAnsi="Times New Roman" w:eastAsia="Times New Roman" w:cs="Times New Roman"/>
+          <w:rFonts w:ascii="Times New Roman" w:eastAsia="Times New Roman" w:hAnsi="Times New Roman" w:cs="Times New Roman"/>
         </w:rPr>
+        <w:lastRenderedPageBreak/>
         <w:t>Relacionamentos com outras interfaces</w:t>
       </w:r>
     </w:p>
@@ -200,12 +202,12 @@
         <w:tblW w:w="9212" w:type="dxa"/>
         <w:tblInd w:w="-70" w:type="dxa"/>
         <w:tblBorders>
-          <w:top w:val="single" w:color="000000" w:sz="4" w:space="0"/>
-          <w:left w:val="single" w:color="000000" w:sz="4" w:space="0"/>
-          <w:bottom w:val="single" w:color="000000" w:sz="4" w:space="0"/>
-          <w:right w:val="single" w:color="000000" w:sz="4" w:space="0"/>
-          <w:insideH w:val="single" w:color="000000" w:sz="4" w:space="0"/>
-          <w:insideV w:val="single" w:color="000000" w:sz="4" w:space="0"/>
+          <w:top w:val="single" w:sz="4" w:space="0" w:color="000000"/>
+          <w:left w:val="single" w:sz="4" w:space="0" w:color="000000"/>
+          <w:bottom w:val="single" w:sz="4" w:space="0" w:color="000000"/>
+          <w:right w:val="single" w:sz="4" w:space="0" w:color="000000"/>
+          <w:insideH w:val="single" w:sz="4" w:space="0" w:color="000000"/>
+          <w:insideV w:val="single" w:sz="4" w:space="0" w:color="000000"/>
         </w:tblBorders>
         <w:tblLayout w:type="fixed"/>
         <w:tblLook w:val="0000" w:firstRow="0" w:lastRow="0" w:firstColumn="0" w:lastColumn="0" w:noHBand="0" w:noVBand="0"/>
@@ -213,50 +215,51 @@
       <w:tblGrid>
         <w:gridCol w:w="9212"/>
       </w:tblGrid>
-      <w:tr xmlns:wp14="http://schemas.microsoft.com/office/word/2010/wordml" wp14:textId="77777777">
+      <w:tr>
         <w:trPr>
           <w:trHeight w:val="455"/>
         </w:trPr>
         <w:tc>
           <w:tcPr>
             <w:tcW w:w="9212" w:type="dxa"/>
-            <w:tcMar/>
-          </w:tcPr>
-          <w:p wp14:textId="29ECB8E9">
-            <w:pPr>
-              <w:pStyle w:val="Normal"/>
-              <w:keepNext w:val="1"/>
-              <w:keepLines w:val="1"/>
-              <w:pBdr>
-                <w:top w:val="nil" w:color="000000" w:sz="0" w:space="0"/>
-                <w:left w:val="nil" w:color="000000" w:sz="0" w:space="0"/>
-                <w:bottom w:val="nil" w:color="000000" w:sz="0" w:space="0"/>
-                <w:right w:val="nil" w:color="000000" w:sz="0" w:space="0"/>
-                <w:between w:val="nil" w:color="000000" w:sz="0" w:space="0"/>
-              </w:pBdr>
-              <w:spacing w:before="40" w:after="40"/>
-            </w:pPr>
-            <w:r>
+          </w:tcPr>
+          <w:p>
+            <w:pPr>
+              <w:keepNext/>
+              <w:keepLines/>
+              <w:pBdr>
+                <w:top w:val="nil"/>
+                <w:left w:val="nil"/>
+                <w:bottom w:val="nil"/>
+                <w:right w:val="nil"/>
+                <w:between w:val="nil"/>
+              </w:pBdr>
+              <w:spacing w:before="40" w:after="40"/>
+            </w:pPr>
+            <w:r>
+              <w:rPr>
+                <w:noProof/>
+              </w:rPr>
               <w:drawing>
-                <wp:inline xmlns:wp14="http://schemas.microsoft.com/office/word/2010/wordprocessingDrawing" wp14:editId="7B9DEC91" wp14:anchorId="1966741A">
-                  <wp:extent cx="5762626" cy="4124325"/>
-                  <wp:effectExtent l="0" t="0" r="0" b="0"/>
-                  <wp:docPr id="1031874011" name="" title=""/>
+                <wp:inline distT="0" distB="0" distL="0" distR="0" wp14:anchorId="7EC9839E" wp14:editId="290E2244">
+                  <wp:extent cx="5760720" cy="4109085"/>
+                  <wp:effectExtent l="0" t="0" r="0" b="5715"/>
+                  <wp:docPr id="3" name="Imagem 3" descr="Interface gráfica do usuário, Aplicativo, Tabela&#10;&#10;Descrição gerada automaticamente"/>
                   <wp:cNvGraphicFramePr>
-                    <a:graphicFrameLocks noChangeAspect="1"/>
+                    <a:graphicFrameLocks xmlns:a="http://schemas.openxmlformats.org/drawingml/2006/main" noChangeAspect="1"/>
                   </wp:cNvGraphicFramePr>
-                  <a:graphic>
+                  <a:graphic xmlns:a="http://schemas.openxmlformats.org/drawingml/2006/main">
                     <a:graphicData uri="http://schemas.openxmlformats.org/drawingml/2006/picture">
-                      <pic:pic>
+                      <pic:pic xmlns:pic="http://schemas.openxmlformats.org/drawingml/2006/picture">
                         <pic:nvPicPr>
-                          <pic:cNvPr id="0" name=""/>
+                          <pic:cNvPr id="3" name="Imagem 3" descr="Interface gráfica do usuário, Aplicativo, Tabela&#10;&#10;Descrição gerada automaticamente"/>
                           <pic:cNvPicPr/>
                         </pic:nvPicPr>
                         <pic:blipFill>
-                          <a:blip r:embed="R7215b39770f2489b">
+                          <a:blip r:embed="rId8">
                             <a:extLst>
-                              <a:ext xmlns:a="http://schemas.openxmlformats.org/drawingml/2006/main" uri="{28A0092B-C50C-407E-A947-70E740481C1C}">
-                                <a14:useLocalDpi val="0"/>
+                              <a:ext uri="{28A0092B-C50C-407E-A947-70E740481C1C}">
+                                <a14:useLocalDpi xmlns:a14="http://schemas.microsoft.com/office/drawing/2010/main" val="0"/>
                               </a:ext>
                             </a:extLst>
                           </a:blip>
@@ -267,7 +270,7 @@
                         <pic:spPr>
                           <a:xfrm>
                             <a:off x="0" y="0"/>
-                            <a:ext cx="5762626" cy="4124325"/>
+                            <a:ext cx="5760720" cy="4109085"/>
                           </a:xfrm>
                           <a:prstGeom prst="rect">
                             <a:avLst/>
@@ -283,18 +286,18 @@
         </w:tc>
       </w:tr>
     </w:tbl>
-    <w:p xmlns:wp14="http://schemas.microsoft.com/office/word/2010/wordml" wp14:textId="77777777">
+    <w:p>
       <w:pPr>
         <w:pStyle w:val="Ttulo6"/>
         <w:keepLines/>
         <w:rPr>
-          <w:rFonts w:ascii="Times New Roman" w:hAnsi="Times New Roman" w:eastAsia="Times New Roman" w:cs="Times New Roman"/>
+          <w:rFonts w:ascii="Times New Roman" w:eastAsia="Times New Roman" w:hAnsi="Times New Roman" w:cs="Times New Roman"/>
           <w:b w:val="0"/>
           <w:i w:val="0"/>
         </w:rPr>
       </w:pPr>
     </w:p>
-    <w:p xmlns:wp14="http://schemas.microsoft.com/office/word/2010/wordml" wp14:textId="77777777">
+    <w:p>
       <w:pPr>
         <w:pStyle w:val="Ttulo6"/>
         <w:keepLines/>
@@ -303,12 +306,12 @@
           <w:numId w:val="3"/>
         </w:numPr>
         <w:rPr>
-          <w:rFonts w:ascii="Times New Roman" w:hAnsi="Times New Roman" w:eastAsia="Times New Roman" w:cs="Times New Roman"/>
+          <w:rFonts w:ascii="Times New Roman" w:eastAsia="Times New Roman" w:hAnsi="Times New Roman" w:cs="Times New Roman"/>
         </w:rPr>
       </w:pPr>
       <w:r>
         <w:rPr>
-          <w:rFonts w:ascii="Times New Roman" w:hAnsi="Times New Roman" w:eastAsia="Times New Roman" w:cs="Times New Roman"/>
+          <w:rFonts w:ascii="Times New Roman" w:eastAsia="Times New Roman" w:hAnsi="Times New Roman" w:cs="Times New Roman"/>
         </w:rPr>
         <w:t>Campos</w:t>
       </w:r>
@@ -319,12 +322,12 @@
         <w:tblW w:w="9195" w:type="dxa"/>
         <w:tblInd w:w="-70" w:type="dxa"/>
         <w:tblBorders>
-          <w:top w:val="single" w:color="000000" w:sz="6" w:space="0"/>
-          <w:left w:val="single" w:color="000000" w:sz="6" w:space="0"/>
-          <w:bottom w:val="single" w:color="000000" w:sz="6" w:space="0"/>
-          <w:right w:val="single" w:color="000000" w:sz="6" w:space="0"/>
-          <w:insideH w:val="single" w:color="000000" w:sz="6" w:space="0"/>
-          <w:insideV w:val="single" w:color="000000" w:sz="6" w:space="0"/>
+          <w:top w:val="single" w:sz="6" w:space="0" w:color="000000"/>
+          <w:left w:val="single" w:sz="6" w:space="0" w:color="000000"/>
+          <w:bottom w:val="single" w:sz="6" w:space="0" w:color="000000"/>
+          <w:right w:val="single" w:sz="6" w:space="0" w:color="000000"/>
+          <w:insideH w:val="single" w:sz="6" w:space="0" w:color="000000"/>
+          <w:insideV w:val="single" w:sz="6" w:space="0" w:color="000000"/>
         </w:tblBorders>
         <w:tblLayout w:type="fixed"/>
         <w:tblLook w:val="0000" w:firstRow="0" w:lastRow="0" w:firstColumn="0" w:lastColumn="0" w:noHBand="0" w:noVBand="0"/>
@@ -338,7 +341,7 @@
         <w:gridCol w:w="975"/>
         <w:gridCol w:w="1605"/>
       </w:tblGrid>
-      <w:tr xmlns:wp14="http://schemas.microsoft.com/office/word/2010/wordml" wp14:textId="77777777">
+      <w:tr>
         <w:trPr>
           <w:cantSplit/>
           <w:trHeight w:val="134"/>
@@ -346,9 +349,8 @@
         <w:tc>
           <w:tcPr>
             <w:tcW w:w="1065" w:type="dxa"/>
-            <w:tcMar/>
-          </w:tcPr>
-          <w:p wp14:textId="77777777">
+          </w:tcPr>
+          <w:p>
             <w:pPr>
               <w:keepNext/>
               <w:keepLines/>
@@ -374,6 +376,7 @@
                 <w:sz w:val="24"/>
                 <w:szCs w:val="24"/>
               </w:rPr>
+              <w:lastRenderedPageBreak/>
               <w:t>Número</w:t>
             </w:r>
           </w:p>
@@ -381,9 +384,8 @@
         <w:tc>
           <w:tcPr>
             <w:tcW w:w="1635" w:type="dxa"/>
-            <w:tcMar/>
-          </w:tcPr>
-          <w:p wp14:textId="77777777">
+          </w:tcPr>
+          <w:p>
             <w:pPr>
               <w:keepNext/>
               <w:keepLines/>
@@ -416,9 +418,8 @@
         <w:tc>
           <w:tcPr>
             <w:tcW w:w="1545" w:type="dxa"/>
-            <w:tcMar/>
-          </w:tcPr>
-          <w:p wp14:textId="77777777">
+          </w:tcPr>
+          <w:p>
             <w:pPr>
               <w:keepNext/>
               <w:keepLines/>
@@ -451,9 +452,8 @@
         <w:tc>
           <w:tcPr>
             <w:tcW w:w="1215" w:type="dxa"/>
-            <w:tcMar/>
-          </w:tcPr>
-          <w:p wp14:textId="77777777">
+          </w:tcPr>
+          <w:p>
             <w:pPr>
               <w:keepNext/>
               <w:keepLines/>
@@ -486,9 +486,8 @@
         <w:tc>
           <w:tcPr>
             <w:tcW w:w="1155" w:type="dxa"/>
-            <w:tcMar/>
-          </w:tcPr>
-          <w:p wp14:textId="77777777">
+          </w:tcPr>
+          <w:p>
             <w:pPr>
               <w:keepNext/>
               <w:keepLines/>
@@ -521,9 +520,8 @@
         <w:tc>
           <w:tcPr>
             <w:tcW w:w="975" w:type="dxa"/>
-            <w:tcMar/>
-          </w:tcPr>
-          <w:p wp14:textId="77777777">
+          </w:tcPr>
+          <w:p>
             <w:pPr>
               <w:keepNext/>
               <w:keepLines/>
@@ -556,9 +554,8 @@
         <w:tc>
           <w:tcPr>
             <w:tcW w:w="1605" w:type="dxa"/>
-            <w:tcMar/>
-          </w:tcPr>
-          <w:p wp14:textId="77777777">
+          </w:tcPr>
+          <w:p>
             <w:pPr>
               <w:keepNext/>
               <w:keepLines/>
@@ -589,16 +586,15 @@
           </w:p>
         </w:tc>
       </w:tr>
-      <w:tr xmlns:wp14="http://schemas.microsoft.com/office/word/2010/wordml" wp14:textId="77777777">
+      <w:tr>
         <w:trPr>
           <w:cantSplit/>
         </w:trPr>
         <w:tc>
           <w:tcPr>
             <w:tcW w:w="1065" w:type="dxa"/>
-            <w:tcMar/>
-          </w:tcPr>
-          <w:p wp14:textId="77777777">
+          </w:tcPr>
+          <w:p>
             <w:pPr>
               <w:keepNext/>
               <w:keepLines/>
@@ -625,62 +621,49 @@
         <w:tc>
           <w:tcPr>
             <w:tcW w:w="1635" w:type="dxa"/>
-            <w:tcMar/>
-          </w:tcPr>
-          <w:p wp14:textId="19923F2F">
-            <w:pPr>
-              <w:pStyle w:val="Normal"/>
-              <w:keepNext w:val="1"/>
-              <w:keepLines w:val="1"/>
-              <w:suppressLineNumbers w:val="0"/>
-              <w:bidi w:val="0"/>
-              <w:spacing w:before="40" w:beforeAutospacing="off" w:after="40" w:afterAutospacing="off" w:line="259" w:lineRule="auto"/>
-              <w:ind w:left="0" w:right="0"/>
-              <w:jc w:val="left"/>
-            </w:pPr>
-            <w:r>
-              <w:rPr>
-                <w:sz w:val="24"/>
-                <w:szCs w:val="24"/>
-              </w:rPr>
-              <w:t>Dia</w:t>
+          </w:tcPr>
+          <w:p>
+            <w:pPr>
+              <w:keepNext/>
+              <w:keepLines/>
+              <w:spacing w:before="40" w:after="40" w:line="259" w:lineRule="auto"/>
+            </w:pPr>
+            <w:r>
+              <w:rPr>
+                <w:sz w:val="24"/>
+                <w:szCs w:val="24"/>
+              </w:rPr>
+              <w:t>Serviço</w:t>
             </w:r>
           </w:p>
         </w:tc>
         <w:tc>
           <w:tcPr>
             <w:tcW w:w="1545" w:type="dxa"/>
-            <w:tcMar/>
-          </w:tcPr>
-          <w:p wp14:textId="6B5A4AFD">
-            <w:pPr>
-              <w:pStyle w:val="Normal"/>
-              <w:keepNext w:val="1"/>
-              <w:keepLines w:val="1"/>
-              <w:suppressLineNumbers w:val="0"/>
-              <w:bidi w:val="0"/>
-              <w:spacing w:before="40" w:beforeAutospacing="off" w:after="40" w:afterAutospacing="off" w:line="259" w:lineRule="auto"/>
-              <w:ind w:left="0" w:right="0"/>
-              <w:jc w:val="left"/>
-            </w:pPr>
-            <w:r>
-              <w:rPr>
-                <w:sz w:val="24"/>
-                <w:szCs w:val="24"/>
-              </w:rPr>
-              <w:t>Dia da Semana</w:t>
+          </w:tcPr>
+          <w:p>
+            <w:pPr>
+              <w:keepNext/>
+              <w:keepLines/>
+              <w:spacing w:before="40" w:after="40" w:line="259" w:lineRule="auto"/>
+            </w:pPr>
+            <w:r>
+              <w:rPr>
+                <w:sz w:val="24"/>
+                <w:szCs w:val="24"/>
+              </w:rPr>
+              <w:t>Tipo de serviço</w:t>
             </w:r>
           </w:p>
         </w:tc>
         <w:tc>
           <w:tcPr>
             <w:tcW w:w="1215" w:type="dxa"/>
-            <w:tcMar/>
-          </w:tcPr>
-          <w:p wp14:textId="520E3EB3">
-            <w:pPr>
-              <w:keepNext w:val="1"/>
-              <w:keepLines w:val="1"/>
+          </w:tcPr>
+          <w:p>
+            <w:pPr>
+              <w:keepNext/>
+              <w:keepLines/>
               <w:spacing w:before="40" w:after="40"/>
               <w:rPr>
                 <w:color w:val="000000"/>
@@ -714,59 +697,48 @@
         <w:tc>
           <w:tcPr>
             <w:tcW w:w="1155" w:type="dxa"/>
-            <w:tcMar/>
-          </w:tcPr>
-          <w:p wp14:textId="638DDA56">
-            <w:pPr>
-              <w:pStyle w:val="Normal"/>
-              <w:keepNext w:val="1"/>
-              <w:keepLines w:val="1"/>
-              <w:suppressLineNumbers w:val="0"/>
-              <w:bidi w:val="0"/>
-              <w:spacing w:before="40" w:beforeAutospacing="off" w:after="40" w:afterAutospacing="off" w:line="259" w:lineRule="auto"/>
-              <w:ind w:left="0" w:right="0"/>
-              <w:jc w:val="left"/>
-            </w:pPr>
-            <w:r>
-              <w:rPr>
-                <w:sz w:val="24"/>
-                <w:szCs w:val="24"/>
-              </w:rPr>
-              <w:t>Number</w:t>
-            </w:r>
+          </w:tcPr>
+          <w:p>
+            <w:pPr>
+              <w:keepNext/>
+              <w:keepLines/>
+              <w:spacing w:before="40" w:after="40" w:line="259" w:lineRule="auto"/>
+            </w:pPr>
+            <w:proofErr w:type="spellStart"/>
+            <w:r>
+              <w:rPr>
+                <w:sz w:val="24"/>
+                <w:szCs w:val="24"/>
+              </w:rPr>
+              <w:t>String</w:t>
+            </w:r>
+            <w:proofErr w:type="spellEnd"/>
           </w:p>
         </w:tc>
         <w:tc>
           <w:tcPr>
             <w:tcW w:w="975" w:type="dxa"/>
-            <w:tcMar/>
-          </w:tcPr>
-          <w:p wp14:textId="00DA96B0">
-            <w:pPr>
-              <w:pStyle w:val="Normal"/>
-              <w:keepNext w:val="1"/>
-              <w:keepLines w:val="1"/>
-              <w:suppressLineNumbers w:val="0"/>
-              <w:bidi w:val="0"/>
-              <w:spacing w:before="40" w:beforeAutospacing="off" w:after="40" w:afterAutospacing="off" w:line="259" w:lineRule="auto"/>
-              <w:ind w:left="0" w:right="0"/>
-              <w:jc w:val="left"/>
-            </w:pPr>
-            <w:r>
-              <w:rPr>
-                <w:sz w:val="24"/>
-                <w:szCs w:val="24"/>
-              </w:rPr>
-              <w:t>Númerico</w:t>
+          </w:tcPr>
+          <w:p>
+            <w:pPr>
+              <w:keepNext/>
+              <w:keepLines/>
+              <w:spacing w:before="40" w:after="40" w:line="259" w:lineRule="auto"/>
+            </w:pPr>
+            <w:r>
+              <w:rPr>
+                <w:sz w:val="24"/>
+                <w:szCs w:val="24"/>
+              </w:rPr>
+              <w:t>Alfanumérico</w:t>
             </w:r>
           </w:p>
         </w:tc>
         <w:tc>
           <w:tcPr>
             <w:tcW w:w="1605" w:type="dxa"/>
-            <w:tcMar/>
-          </w:tcPr>
-          <w:p wp14:textId="77777777">
+          </w:tcPr>
+          <w:p>
             <w:pPr>
               <w:keepNext/>
               <w:keepLines/>
@@ -794,16 +766,15 @@
           </w:p>
         </w:tc>
       </w:tr>
-      <w:tr xmlns:wp14="http://schemas.microsoft.com/office/word/2010/wordml" wp14:textId="77777777">
+      <w:tr>
         <w:trPr>
           <w:cantSplit/>
         </w:trPr>
         <w:tc>
           <w:tcPr>
             <w:tcW w:w="1065" w:type="dxa"/>
-            <w:tcMar/>
-          </w:tcPr>
-          <w:p wp14:textId="77777777">
+          </w:tcPr>
+          <w:p>
             <w:pPr>
               <w:keepNext/>
               <w:keepLines/>
@@ -830,76 +801,67 @@
         <w:tc>
           <w:tcPr>
             <w:tcW w:w="1635" w:type="dxa"/>
-            <w:tcMar/>
-          </w:tcPr>
-          <w:p wp14:textId="1055459C">
-            <w:pPr>
-              <w:pStyle w:val="Normal"/>
-              <w:keepNext w:val="1"/>
-              <w:keepLines w:val="1"/>
-              <w:suppressLineNumbers w:val="0"/>
-              <w:bidi w:val="0"/>
-              <w:spacing w:before="40" w:beforeAutospacing="off" w:after="40" w:afterAutospacing="off" w:line="259" w:lineRule="auto"/>
-              <w:ind w:left="0" w:right="0"/>
-              <w:jc w:val="left"/>
-              <w:rPr>
-                <w:sz w:val="24"/>
-                <w:szCs w:val="24"/>
-              </w:rPr>
-            </w:pPr>
-            <w:r>
-              <w:rPr>
-                <w:sz w:val="24"/>
-                <w:szCs w:val="24"/>
-              </w:rPr>
-              <w:t>Horários Marcados</w:t>
+          </w:tcPr>
+          <w:p>
+            <w:pPr>
+              <w:keepNext/>
+              <w:keepLines/>
+              <w:spacing w:before="40" w:after="40" w:line="259" w:lineRule="auto"/>
+              <w:rPr>
+                <w:sz w:val="24"/>
+                <w:szCs w:val="24"/>
+              </w:rPr>
+            </w:pPr>
+            <w:r>
+              <w:rPr>
+                <w:sz w:val="24"/>
+                <w:szCs w:val="24"/>
+              </w:rPr>
+              <w:t>Cliente</w:t>
             </w:r>
           </w:p>
         </w:tc>
         <w:tc>
           <w:tcPr>
             <w:tcW w:w="1545" w:type="dxa"/>
-            <w:tcMar/>
-          </w:tcPr>
-          <w:p wp14:textId="3C3F9F26">
-            <w:pPr>
-              <w:pStyle w:val="Normal"/>
-              <w:keepNext w:val="1"/>
-              <w:keepLines w:val="1"/>
-              <w:suppressLineNumbers w:val="0"/>
-              <w:bidi w:val="0"/>
-              <w:spacing w:before="40" w:beforeAutospacing="off" w:after="40" w:afterAutospacing="off" w:line="259" w:lineRule="auto"/>
-              <w:ind w:left="0" w:right="0"/>
-              <w:jc w:val="left"/>
-            </w:pPr>
-            <w:r>
-              <w:rPr>
-                <w:sz w:val="24"/>
-                <w:szCs w:val="24"/>
-              </w:rPr>
-              <w:t>Horário do Atendimento</w:t>
+          </w:tcPr>
+          <w:p>
+            <w:pPr>
+              <w:keepNext/>
+              <w:keepLines/>
+              <w:spacing w:before="40" w:after="40" w:line="259" w:lineRule="auto"/>
+              <w:rPr>
+                <w:sz w:val="24"/>
+                <w:szCs w:val="24"/>
+              </w:rPr>
+            </w:pPr>
+            <w:r>
+              <w:rPr>
+                <w:sz w:val="24"/>
+                <w:szCs w:val="24"/>
+              </w:rPr>
+              <w:t>Tutor</w:t>
             </w:r>
           </w:p>
         </w:tc>
         <w:tc>
           <w:tcPr>
             <w:tcW w:w="1215" w:type="dxa"/>
-            <w:tcMar/>
-          </w:tcPr>
-          <w:p wp14:textId="31819E70">
-            <w:pPr>
-              <w:keepNext w:val="1"/>
-              <w:keepLines w:val="1"/>
-              <w:pBdr>
-                <w:top w:val="nil" w:color="000000" w:sz="0" w:space="0"/>
-                <w:left w:val="nil" w:color="000000" w:sz="0" w:space="0"/>
-                <w:bottom w:val="nil" w:color="000000" w:sz="0" w:space="0"/>
-                <w:right w:val="nil" w:color="000000" w:sz="0" w:space="0"/>
-                <w:between w:val="nil" w:color="000000" w:sz="0" w:space="0"/>
-              </w:pBdr>
-              <w:spacing w:before="40" w:after="40"/>
-              <w:rPr>
-                <w:color w:val="000000" w:themeColor="text1" w:themeTint="FF" w:themeShade="FF"/>
+          </w:tcPr>
+          <w:p>
+            <w:pPr>
+              <w:keepNext/>
+              <w:keepLines/>
+              <w:pBdr>
+                <w:top w:val="nil"/>
+                <w:left w:val="nil"/>
+                <w:bottom w:val="nil"/>
+                <w:right w:val="nil"/>
+                <w:between w:val="nil"/>
+              </w:pBdr>
+              <w:spacing w:before="40" w:after="40"/>
+              <w:rPr>
+                <w:color w:val="000000" w:themeColor="text1"/>
                 <w:sz w:val="24"/>
                 <w:szCs w:val="24"/>
               </w:rPr>
@@ -912,20 +874,12 @@
               <w:t>Fornecido pelo Banco de dados</w:t>
             </w:r>
           </w:p>
-          <w:p wp14:textId="72684A64">
-            <w:pPr>
-              <w:keepNext w:val="1"/>
-              <w:keepLines w:val="1"/>
-              <w:pBdr>
-                <w:top w:val="nil" w:color="000000" w:sz="0" w:space="0"/>
-                <w:left w:val="nil" w:color="000000" w:sz="0" w:space="0"/>
-                <w:bottom w:val="nil" w:color="000000" w:sz="0" w:space="0"/>
-                <w:right w:val="nil" w:color="000000" w:sz="0" w:space="0"/>
-                <w:between w:val="nil" w:color="000000" w:sz="0" w:space="0"/>
-              </w:pBdr>
-              <w:spacing w:before="40" w:after="40"/>
-              <w:rPr>
-                <w:color w:val="000000"/>
+          <w:p>
+            <w:pPr>
+              <w:keepNext/>
+              <w:keepLines/>
+              <w:spacing w:before="40" w:after="40"/>
+              <w:rPr>
                 <w:sz w:val="24"/>
                 <w:szCs w:val="24"/>
               </w:rPr>
@@ -937,6 +891,7 @@
               </w:rPr>
               <w:t>[</w:t>
             </w:r>
+            <w:proofErr w:type="spellStart"/>
             <w:r>
               <w:rPr>
                 <w:sz w:val="24"/>
@@ -944,6 +899,7 @@
               </w:rPr>
               <w:t>a-z</w:t>
             </w:r>
+            <w:proofErr w:type="spellEnd"/>
             <w:r>
               <w:rPr>
                 <w:sz w:val="24"/>
@@ -956,68 +912,66 @@
         <w:tc>
           <w:tcPr>
             <w:tcW w:w="1155" w:type="dxa"/>
-            <w:tcMar/>
-          </w:tcPr>
-          <w:p wp14:textId="0148E0D5">
-            <w:pPr>
-              <w:pStyle w:val="Normal"/>
-              <w:keepNext w:val="1"/>
-              <w:keepLines w:val="1"/>
-              <w:suppressLineNumbers w:val="0"/>
-              <w:bidi w:val="0"/>
-              <w:spacing w:before="40" w:beforeAutospacing="off" w:after="40" w:afterAutospacing="off" w:line="259" w:lineRule="auto"/>
-              <w:ind w:left="0" w:right="0"/>
-              <w:jc w:val="left"/>
-            </w:pPr>
-            <w:r>
-              <w:rPr>
-                <w:sz w:val="24"/>
-                <w:szCs w:val="24"/>
-              </w:rPr>
-              <w:t>Number</w:t>
-            </w:r>
+          </w:tcPr>
+          <w:p>
+            <w:pPr>
+              <w:keepNext/>
+              <w:keepLines/>
+              <w:spacing w:before="40" w:after="40" w:line="259" w:lineRule="auto"/>
+              <w:rPr>
+                <w:sz w:val="24"/>
+                <w:szCs w:val="24"/>
+              </w:rPr>
+            </w:pPr>
+            <w:proofErr w:type="spellStart"/>
+            <w:r>
+              <w:rPr>
+                <w:sz w:val="24"/>
+                <w:szCs w:val="24"/>
+              </w:rPr>
+              <w:t>String</w:t>
+            </w:r>
+            <w:proofErr w:type="spellEnd"/>
           </w:p>
         </w:tc>
         <w:tc>
           <w:tcPr>
             <w:tcW w:w="975" w:type="dxa"/>
-            <w:tcMar/>
-          </w:tcPr>
-          <w:p wp14:textId="3F7123F1">
-            <w:pPr>
-              <w:pStyle w:val="Normal"/>
-              <w:keepNext w:val="1"/>
-              <w:keepLines w:val="1"/>
-              <w:suppressLineNumbers w:val="0"/>
-              <w:bidi w:val="0"/>
-              <w:spacing w:before="40" w:beforeAutospacing="off" w:after="40" w:afterAutospacing="off" w:line="259" w:lineRule="auto"/>
-              <w:ind w:left="0" w:right="0"/>
-              <w:jc w:val="left"/>
-            </w:pPr>
-            <w:r>
-              <w:rPr>
-                <w:sz w:val="24"/>
-                <w:szCs w:val="24"/>
-              </w:rPr>
-              <w:t>Númerico</w:t>
-            </w:r>
+          </w:tcPr>
+          <w:p>
+            <w:pPr>
+              <w:keepNext/>
+              <w:keepLines/>
+              <w:spacing w:before="40" w:after="40" w:line="259" w:lineRule="auto"/>
+              <w:rPr>
+                <w:sz w:val="24"/>
+                <w:szCs w:val="24"/>
+              </w:rPr>
+            </w:pPr>
+            <w:proofErr w:type="spellStart"/>
+            <w:r>
+              <w:rPr>
+                <w:sz w:val="24"/>
+                <w:szCs w:val="24"/>
+              </w:rPr>
+              <w:t>Alfanúmerico</w:t>
+            </w:r>
+            <w:proofErr w:type="spellEnd"/>
           </w:p>
         </w:tc>
         <w:tc>
           <w:tcPr>
             <w:tcW w:w="1605" w:type="dxa"/>
-            <w:tcMar/>
-          </w:tcPr>
-          <w:p wp14:textId="00F39734">
-            <w:pPr>
-              <w:pStyle w:val="Normal"/>
-              <w:keepNext w:val="1"/>
-              <w:keepLines w:val="1"/>
-              <w:suppressLineNumbers w:val="0"/>
-              <w:bidi w:val="0"/>
-              <w:spacing w:before="40" w:beforeAutospacing="off" w:after="40" w:afterAutospacing="off" w:line="259" w:lineRule="auto"/>
-              <w:ind w:left="0" w:right="0"/>
-              <w:jc w:val="left"/>
+          </w:tcPr>
+          <w:p>
+            <w:pPr>
+              <w:keepNext/>
+              <w:keepLines/>
+              <w:spacing w:before="40" w:after="40" w:line="259" w:lineRule="auto"/>
+              <w:rPr>
+                <w:sz w:val="24"/>
+                <w:szCs w:val="24"/>
+              </w:rPr>
             </w:pPr>
             <w:r>
               <w:rPr>
@@ -1029,16 +983,15 @@
           </w:p>
         </w:tc>
       </w:tr>
-      <w:tr xmlns:wp14="http://schemas.microsoft.com/office/word/2010/wordml" wp14:textId="77777777">
+      <w:tr>
         <w:trPr>
           <w:cantSplit/>
         </w:trPr>
         <w:tc>
           <w:tcPr>
             <w:tcW w:w="1065" w:type="dxa"/>
-            <w:tcMar/>
-          </w:tcPr>
-          <w:p wp14:textId="77777777">
+          </w:tcPr>
+          <w:p>
             <w:pPr>
               <w:keepNext/>
               <w:keepLines/>
@@ -1065,82 +1018,67 @@
         <w:tc>
           <w:tcPr>
             <w:tcW w:w="1635" w:type="dxa"/>
-            <w:tcMar/>
-          </w:tcPr>
-          <w:p wp14:textId="075FAE00">
-            <w:pPr>
-              <w:pStyle w:val="Normal"/>
-              <w:keepNext w:val="1"/>
-              <w:keepLines w:val="1"/>
-              <w:suppressLineNumbers w:val="0"/>
-              <w:bidi w:val="0"/>
-              <w:spacing w:before="40" w:beforeAutospacing="off" w:after="40" w:afterAutospacing="off" w:line="259" w:lineRule="auto"/>
-              <w:ind w:left="0" w:right="0"/>
-              <w:jc w:val="left"/>
-              <w:rPr>
-                <w:sz w:val="24"/>
-                <w:szCs w:val="24"/>
-              </w:rPr>
-            </w:pPr>
-            <w:r>
-              <w:rPr>
-                <w:sz w:val="24"/>
-                <w:szCs w:val="24"/>
-              </w:rPr>
-              <w:t>Tutor</w:t>
+          </w:tcPr>
+          <w:p>
+            <w:pPr>
+              <w:keepNext/>
+              <w:keepLines/>
+              <w:spacing w:before="40" w:after="40" w:line="259" w:lineRule="auto"/>
+              <w:rPr>
+                <w:sz w:val="24"/>
+                <w:szCs w:val="24"/>
+              </w:rPr>
+            </w:pPr>
+            <w:r>
+              <w:rPr>
+                <w:sz w:val="24"/>
+                <w:szCs w:val="24"/>
+              </w:rPr>
+              <w:t>Pet</w:t>
             </w:r>
           </w:p>
         </w:tc>
         <w:tc>
           <w:tcPr>
             <w:tcW w:w="1545" w:type="dxa"/>
-            <w:tcMar/>
-          </w:tcPr>
-          <w:p wp14:textId="4C88D89D">
-            <w:pPr>
-              <w:keepNext w:val="1"/>
-              <w:keepLines w:val="1"/>
-              <w:pBdr>
-                <w:top w:val="nil" w:color="000000" w:sz="0" w:space="0"/>
-                <w:left w:val="nil" w:color="000000" w:sz="0" w:space="0"/>
-                <w:bottom w:val="nil" w:color="000000" w:sz="0" w:space="0"/>
-                <w:right w:val="nil" w:color="000000" w:sz="0" w:space="0"/>
-                <w:between w:val="nil" w:color="000000" w:sz="0" w:space="0"/>
-              </w:pBdr>
-              <w:spacing w:before="40" w:after="40"/>
-              <w:rPr>
-                <w:sz w:val="24"/>
-                <w:szCs w:val="24"/>
-              </w:rPr>
-            </w:pPr>
-            <w:r>
-              <w:rPr>
-                <w:sz w:val="24"/>
-                <w:szCs w:val="24"/>
-              </w:rPr>
-              <w:t>Nome do Tutor que será atendido</w:t>
+          </w:tcPr>
+          <w:p>
+            <w:pPr>
+              <w:keepNext/>
+              <w:keepLines/>
+              <w:spacing w:before="40" w:after="40" w:line="259" w:lineRule="auto"/>
+              <w:rPr>
+                <w:sz w:val="24"/>
+                <w:szCs w:val="24"/>
+              </w:rPr>
+            </w:pPr>
+            <w:r>
+              <w:rPr>
+                <w:sz w:val="24"/>
+                <w:szCs w:val="24"/>
+              </w:rPr>
+              <w:t>Nome do Pet que será atendido</w:t>
             </w:r>
           </w:p>
         </w:tc>
         <w:tc>
           <w:tcPr>
             <w:tcW w:w="1215" w:type="dxa"/>
-            <w:tcMar/>
-          </w:tcPr>
-          <w:p wp14:textId="31819E70">
-            <w:pPr>
-              <w:keepNext w:val="1"/>
-              <w:keepLines w:val="1"/>
-              <w:pBdr>
-                <w:top w:val="nil" w:color="000000" w:sz="0" w:space="0"/>
-                <w:left w:val="nil" w:color="000000" w:sz="0" w:space="0"/>
-                <w:bottom w:val="nil" w:color="000000" w:sz="0" w:space="0"/>
-                <w:right w:val="nil" w:color="000000" w:sz="0" w:space="0"/>
-                <w:between w:val="nil" w:color="000000" w:sz="0" w:space="0"/>
-              </w:pBdr>
-              <w:spacing w:before="40" w:after="40"/>
-              <w:rPr>
-                <w:color w:val="000000" w:themeColor="text1" w:themeTint="FF" w:themeShade="FF"/>
+          </w:tcPr>
+          <w:p>
+            <w:pPr>
+              <w:keepNext/>
+              <w:keepLines/>
+              <w:pBdr>
+                <w:top w:val="nil"/>
+                <w:left w:val="nil"/>
+                <w:bottom w:val="nil"/>
+                <w:right w:val="nil"/>
+                <w:between w:val="nil"/>
+              </w:pBdr>
+              <w:spacing w:before="40" w:after="40"/>
+              <w:rPr>
+                <w:color w:val="000000" w:themeColor="text1"/>
                 <w:sz w:val="24"/>
                 <w:szCs w:val="24"/>
               </w:rPr>
@@ -1153,20 +1091,19 @@
               <w:t>Fornecido pelo Banco de dados</w:t>
             </w:r>
           </w:p>
-          <w:p wp14:textId="477A115F">
-            <w:pPr>
-              <w:keepNext w:val="1"/>
-              <w:keepLines w:val="1"/>
-              <w:pBdr>
-                <w:top w:val="nil" w:color="000000" w:sz="0" w:space="0"/>
-                <w:left w:val="nil" w:color="000000" w:sz="0" w:space="0"/>
-                <w:bottom w:val="nil" w:color="000000" w:sz="0" w:space="0"/>
-                <w:right w:val="nil" w:color="000000" w:sz="0" w:space="0"/>
-                <w:between w:val="nil" w:color="000000" w:sz="0" w:space="0"/>
-              </w:pBdr>
-              <w:spacing w:before="40" w:after="40"/>
-              <w:rPr>
-                <w:color w:val="000000"/>
+          <w:p>
+            <w:pPr>
+              <w:keepNext/>
+              <w:keepLines/>
+              <w:pBdr>
+                <w:top w:val="nil"/>
+                <w:left w:val="nil"/>
+                <w:bottom w:val="nil"/>
+                <w:right w:val="nil"/>
+                <w:between w:val="nil"/>
+              </w:pBdr>
+              <w:spacing w:before="40" w:after="40"/>
+              <w:rPr>
                 <w:sz w:val="24"/>
                 <w:szCs w:val="24"/>
               </w:rPr>
@@ -1178,6 +1115,7 @@
               </w:rPr>
               <w:t>[</w:t>
             </w:r>
+            <w:proofErr w:type="spellStart"/>
             <w:r>
               <w:rPr>
                 <w:sz w:val="24"/>
@@ -1185,6 +1123,7 @@
               </w:rPr>
               <w:t>a-z</w:t>
             </w:r>
+            <w:proofErr w:type="spellEnd"/>
             <w:r>
               <w:rPr>
                 <w:sz w:val="24"/>
@@ -1197,25 +1136,18 @@
         <w:tc>
           <w:tcPr>
             <w:tcW w:w="1155" w:type="dxa"/>
-            <w:tcMar/>
-          </w:tcPr>
-          <w:p wp14:textId="21A94687">
-            <w:pPr>
-              <w:keepNext w:val="1"/>
-              <w:keepLines w:val="1"/>
-              <w:pBdr>
-                <w:top w:val="nil" w:color="000000" w:sz="0" w:space="0"/>
-                <w:left w:val="nil" w:color="000000" w:sz="0" w:space="0"/>
-                <w:bottom w:val="nil" w:color="000000" w:sz="0" w:space="0"/>
-                <w:right w:val="nil" w:color="000000" w:sz="0" w:space="0"/>
-                <w:between w:val="nil" w:color="000000" w:sz="0" w:space="0"/>
-              </w:pBdr>
-              <w:spacing w:before="40" w:after="40"/>
-              <w:rPr>
-                <w:sz w:val="24"/>
-                <w:szCs w:val="24"/>
-              </w:rPr>
-            </w:pPr>
+          </w:tcPr>
+          <w:p>
+            <w:pPr>
+              <w:keepNext/>
+              <w:keepLines/>
+              <w:spacing w:before="40" w:after="40" w:line="259" w:lineRule="auto"/>
+              <w:rPr>
+                <w:sz w:val="24"/>
+                <w:szCs w:val="24"/>
+              </w:rPr>
+            </w:pPr>
+            <w:proofErr w:type="spellStart"/>
             <w:r>
               <w:rPr>
                 <w:sz w:val="24"/>
@@ -1223,30 +1155,24 @@
               </w:rPr>
               <w:t>String</w:t>
             </w:r>
+            <w:proofErr w:type="spellEnd"/>
           </w:p>
         </w:tc>
         <w:tc>
           <w:tcPr>
             <w:tcW w:w="975" w:type="dxa"/>
-            <w:tcMar/>
-          </w:tcPr>
-          <w:p wp14:textId="200FB314">
-            <w:pPr>
-              <w:keepNext w:val="1"/>
-              <w:keepLines w:val="1"/>
-              <w:pBdr>
-                <w:top w:val="nil" w:color="000000" w:sz="0" w:space="0"/>
-                <w:left w:val="nil" w:color="000000" w:sz="0" w:space="0"/>
-                <w:bottom w:val="nil" w:color="000000" w:sz="0" w:space="0"/>
-                <w:right w:val="nil" w:color="000000" w:sz="0" w:space="0"/>
-                <w:between w:val="nil" w:color="000000" w:sz="0" w:space="0"/>
-              </w:pBdr>
-              <w:spacing w:before="40" w:after="40"/>
-              <w:rPr>
-                <w:sz w:val="24"/>
-                <w:szCs w:val="24"/>
-              </w:rPr>
-            </w:pPr>
+          </w:tcPr>
+          <w:p>
+            <w:pPr>
+              <w:keepNext/>
+              <w:keepLines/>
+              <w:spacing w:before="40" w:after="40" w:line="259" w:lineRule="auto"/>
+              <w:rPr>
+                <w:sz w:val="24"/>
+                <w:szCs w:val="24"/>
+              </w:rPr>
+            </w:pPr>
+            <w:proofErr w:type="spellStart"/>
             <w:r>
               <w:rPr>
                 <w:sz w:val="24"/>
@@ -1254,23 +1180,18 @@
               </w:rPr>
               <w:t>Alfanúmerico</w:t>
             </w:r>
+            <w:proofErr w:type="spellEnd"/>
           </w:p>
         </w:tc>
         <w:tc>
           <w:tcPr>
             <w:tcW w:w="1605" w:type="dxa"/>
-            <w:tcMar/>
-          </w:tcPr>
-          <w:p wp14:textId="00F39734">
-            <w:pPr>
-              <w:pStyle w:val="Normal"/>
-              <w:keepNext w:val="1"/>
-              <w:keepLines w:val="1"/>
-              <w:suppressLineNumbers w:val="0"/>
-              <w:bidi w:val="0"/>
-              <w:spacing w:before="40" w:beforeAutospacing="off" w:after="40" w:afterAutospacing="off" w:line="259" w:lineRule="auto"/>
-              <w:ind w:left="0" w:right="0"/>
-              <w:jc w:val="left"/>
+          </w:tcPr>
+          <w:p>
+            <w:pPr>
+              <w:keepNext/>
+              <w:keepLines/>
+              <w:spacing w:before="40" w:after="40" w:line="259" w:lineRule="auto"/>
             </w:pPr>
             <w:r>
               <w:rPr>
@@ -1280,12 +1201,11 @@
               <w:t>Ter sido cadastrado no Banco de Dados</w:t>
             </w:r>
           </w:p>
-          <w:p wp14:textId="737D273F">
-            <w:pPr>
-              <w:pStyle w:val="Normal"/>
-              <w:keepNext w:val="1"/>
-              <w:keepLines w:val="1"/>
-              <w:spacing w:before="40" w:after="40"/>
+          <w:p>
+            <w:pPr>
+              <w:keepNext/>
+              <w:keepLines/>
+              <w:spacing w:before="40" w:after="40" w:line="259" w:lineRule="auto"/>
               <w:rPr>
                 <w:sz w:val="24"/>
                 <w:szCs w:val="24"/>
@@ -1294,16 +1214,15 @@
           </w:p>
         </w:tc>
       </w:tr>
-      <w:tr xmlns:wp14="http://schemas.microsoft.com/office/word/2010/wordml" wp14:textId="77777777">
+      <w:tr>
         <w:trPr>
           <w:cantSplit/>
         </w:trPr>
         <w:tc>
           <w:tcPr>
             <w:tcW w:w="1065" w:type="dxa"/>
-            <w:tcMar/>
-          </w:tcPr>
-          <w:p wp14:textId="77777777">
+          </w:tcPr>
+          <w:p>
             <w:pPr>
               <w:keepNext/>
               <w:keepLines/>
@@ -1330,84 +1249,63 @@
         <w:tc>
           <w:tcPr>
             <w:tcW w:w="1635" w:type="dxa"/>
-            <w:tcMar/>
-          </w:tcPr>
-          <w:p wp14:textId="3073681B">
-            <w:pPr>
-              <w:keepNext w:val="1"/>
-              <w:keepLines w:val="1"/>
-              <w:pBdr>
-                <w:top w:val="nil" w:color="000000" w:sz="0" w:space="0"/>
-                <w:left w:val="nil" w:color="000000" w:sz="0" w:space="0"/>
-                <w:bottom w:val="nil" w:color="000000" w:sz="0" w:space="0"/>
-                <w:right w:val="nil" w:color="000000" w:sz="0" w:space="0"/>
-                <w:between w:val="nil" w:color="000000" w:sz="0" w:space="0"/>
-              </w:pBdr>
-              <w:spacing w:before="40" w:after="40"/>
-              <w:rPr>
-                <w:sz w:val="24"/>
-                <w:szCs w:val="24"/>
-              </w:rPr>
-            </w:pPr>
-            <w:r>
-              <w:rPr>
-                <w:sz w:val="24"/>
-                <w:szCs w:val="24"/>
-              </w:rPr>
-              <w:t>Pet</w:t>
+          </w:tcPr>
+          <w:p>
+            <w:pPr>
+              <w:keepNext/>
+              <w:keepLines/>
+              <w:spacing w:before="40" w:after="40" w:line="259" w:lineRule="auto"/>
+              <w:rPr>
+                <w:sz w:val="24"/>
+                <w:szCs w:val="24"/>
+              </w:rPr>
+            </w:pPr>
+            <w:r>
+              <w:rPr>
+                <w:sz w:val="24"/>
+                <w:szCs w:val="24"/>
+              </w:rPr>
+              <w:t>Horário Marcado</w:t>
             </w:r>
           </w:p>
         </w:tc>
         <w:tc>
           <w:tcPr>
             <w:tcW w:w="1545" w:type="dxa"/>
-            <w:tcMar/>
-          </w:tcPr>
-          <w:p wp14:textId="57E2E33B">
-            <w:pPr>
-              <w:keepNext w:val="1"/>
-              <w:keepLines w:val="1"/>
-              <w:pBdr>
-                <w:top w:val="nil" w:color="000000" w:sz="0" w:space="0"/>
-                <w:left w:val="nil" w:color="000000" w:sz="0" w:space="0"/>
-                <w:bottom w:val="nil" w:color="000000" w:sz="0" w:space="0"/>
-                <w:right w:val="nil" w:color="000000" w:sz="0" w:space="0"/>
-                <w:between w:val="nil" w:color="000000" w:sz="0" w:space="0"/>
-              </w:pBdr>
-              <w:spacing w:before="40" w:after="40"/>
-              <w:rPr>
-                <w:sz w:val="24"/>
-                <w:szCs w:val="24"/>
-              </w:rPr>
-            </w:pPr>
-            <w:r>
-              <w:rPr>
-                <w:sz w:val="24"/>
-                <w:szCs w:val="24"/>
-              </w:rPr>
-              <w:t>Nome do Pet que será atendido</w:t>
+          </w:tcPr>
+          <w:p>
+            <w:pPr>
+              <w:keepNext/>
+              <w:keepLines/>
+              <w:spacing w:before="40" w:after="40" w:line="259" w:lineRule="auto"/>
+            </w:pPr>
+            <w:r>
+              <w:rPr>
+                <w:sz w:val="24"/>
+                <w:szCs w:val="24"/>
+              </w:rPr>
+              <w:t>Horário do Atendimento</w:t>
             </w:r>
           </w:p>
         </w:tc>
         <w:tc>
           <w:tcPr>
             <w:tcW w:w="1215" w:type="dxa"/>
-            <w:tcMar/>
-          </w:tcPr>
-          <w:p wp14:textId="31819E70">
-            <w:pPr>
-              <w:keepNext w:val="1"/>
-              <w:keepLines w:val="1"/>
-              <w:pBdr>
-                <w:top w:val="nil" w:color="000000" w:sz="0" w:space="0"/>
-                <w:left w:val="nil" w:color="000000" w:sz="0" w:space="0"/>
-                <w:bottom w:val="nil" w:color="000000" w:sz="0" w:space="0"/>
-                <w:right w:val="nil" w:color="000000" w:sz="0" w:space="0"/>
-                <w:between w:val="nil" w:color="000000" w:sz="0" w:space="0"/>
-              </w:pBdr>
-              <w:spacing w:before="40" w:after="40"/>
-              <w:rPr>
-                <w:color w:val="000000" w:themeColor="text1" w:themeTint="FF" w:themeShade="FF"/>
+          </w:tcPr>
+          <w:p>
+            <w:pPr>
+              <w:keepNext/>
+              <w:keepLines/>
+              <w:pBdr>
+                <w:top w:val="nil"/>
+                <w:left w:val="nil"/>
+                <w:bottom w:val="nil"/>
+                <w:right w:val="nil"/>
+                <w:between w:val="nil"/>
+              </w:pBdr>
+              <w:spacing w:before="40" w:after="40"/>
+              <w:rPr>
+                <w:color w:val="000000" w:themeColor="text1"/>
                 <w:sz w:val="24"/>
                 <w:szCs w:val="24"/>
               </w:rPr>
@@ -1420,16 +1318,16 @@
               <w:t>Fornecido pelo Banco de dados</w:t>
             </w:r>
           </w:p>
-          <w:p wp14:textId="39AB9199">
-            <w:pPr>
-              <w:keepNext w:val="1"/>
-              <w:keepLines w:val="1"/>
-              <w:pBdr>
-                <w:top w:val="nil" w:color="000000" w:sz="0" w:space="0"/>
-                <w:left w:val="nil" w:color="000000" w:sz="0" w:space="0"/>
-                <w:bottom w:val="nil" w:color="000000" w:sz="0" w:space="0"/>
-                <w:right w:val="nil" w:color="000000" w:sz="0" w:space="0"/>
-                <w:between w:val="nil" w:color="000000" w:sz="0" w:space="0"/>
+          <w:p>
+            <w:pPr>
+              <w:keepNext/>
+              <w:keepLines/>
+              <w:pBdr>
+                <w:top w:val="nil"/>
+                <w:left w:val="nil"/>
+                <w:bottom w:val="nil"/>
+                <w:right w:val="nil"/>
+                <w:between w:val="nil"/>
               </w:pBdr>
               <w:spacing w:before="40" w:after="40"/>
               <w:rPr>
@@ -1445,6 +1343,7 @@
               </w:rPr>
               <w:t>[</w:t>
             </w:r>
+            <w:proofErr w:type="spellStart"/>
             <w:r>
               <w:rPr>
                 <w:sz w:val="24"/>
@@ -1452,6 +1351,7 @@
               </w:rPr>
               <w:t>a-z</w:t>
             </w:r>
+            <w:proofErr w:type="spellEnd"/>
             <w:r>
               <w:rPr>
                 <w:sz w:val="24"/>
@@ -1464,121 +1364,74 @@
         <w:tc>
           <w:tcPr>
             <w:tcW w:w="1155" w:type="dxa"/>
-            <w:tcMar/>
-          </w:tcPr>
-          <w:p wp14:textId="7EF2CCA8">
-            <w:pPr>
-              <w:keepNext w:val="1"/>
-              <w:keepLines w:val="1"/>
-              <w:pBdr>
-                <w:top w:val="nil" w:color="000000" w:sz="0" w:space="0"/>
-                <w:left w:val="nil" w:color="000000" w:sz="0" w:space="0"/>
-                <w:bottom w:val="nil" w:color="000000" w:sz="0" w:space="0"/>
-                <w:right w:val="nil" w:color="000000" w:sz="0" w:space="0"/>
-                <w:between w:val="nil" w:color="000000" w:sz="0" w:space="0"/>
-              </w:pBdr>
-              <w:spacing w:before="40" w:after="40"/>
-              <w:rPr>
-                <w:sz w:val="24"/>
-                <w:szCs w:val="24"/>
-              </w:rPr>
-            </w:pPr>
-            <w:r>
-              <w:rPr>
-                <w:sz w:val="24"/>
-                <w:szCs w:val="24"/>
-              </w:rPr>
-              <w:t>String</w:t>
-            </w:r>
+          </w:tcPr>
+          <w:p>
+            <w:pPr>
+              <w:keepNext/>
+              <w:keepLines/>
+              <w:spacing w:before="40" w:after="40" w:line="259" w:lineRule="auto"/>
+            </w:pPr>
+            <w:proofErr w:type="spellStart"/>
+            <w:r>
+              <w:rPr>
+                <w:sz w:val="24"/>
+                <w:szCs w:val="24"/>
+              </w:rPr>
+              <w:t>Number</w:t>
+            </w:r>
+            <w:proofErr w:type="spellEnd"/>
           </w:p>
         </w:tc>
         <w:tc>
           <w:tcPr>
             <w:tcW w:w="975" w:type="dxa"/>
-            <w:tcMar/>
-          </w:tcPr>
-          <w:p wp14:textId="4B89D5D6">
-            <w:pPr>
-              <w:keepNext w:val="1"/>
-              <w:keepLines w:val="1"/>
-              <w:pBdr>
-                <w:top w:val="nil" w:color="000000" w:sz="0" w:space="0"/>
-                <w:left w:val="nil" w:color="000000" w:sz="0" w:space="0"/>
-                <w:bottom w:val="nil" w:color="000000" w:sz="0" w:space="0"/>
-                <w:right w:val="nil" w:color="000000" w:sz="0" w:space="0"/>
-                <w:between w:val="nil" w:color="000000" w:sz="0" w:space="0"/>
-              </w:pBdr>
-              <w:spacing w:before="40" w:after="40"/>
-              <w:rPr>
-                <w:sz w:val="24"/>
-                <w:szCs w:val="24"/>
-              </w:rPr>
-            </w:pPr>
-            <w:r>
-              <w:rPr>
-                <w:sz w:val="24"/>
-                <w:szCs w:val="24"/>
-              </w:rPr>
-              <w:t>Alfanúmerico</w:t>
-            </w:r>
+          </w:tcPr>
+          <w:p>
+            <w:pPr>
+              <w:keepNext/>
+              <w:keepLines/>
+              <w:spacing w:before="40" w:after="40" w:line="259" w:lineRule="auto"/>
+            </w:pPr>
+            <w:proofErr w:type="spellStart"/>
+            <w:r>
+              <w:rPr>
+                <w:sz w:val="24"/>
+                <w:szCs w:val="24"/>
+              </w:rPr>
+              <w:t>Númerico</w:t>
+            </w:r>
+            <w:proofErr w:type="spellEnd"/>
           </w:p>
         </w:tc>
         <w:tc>
           <w:tcPr>
             <w:tcW w:w="1605" w:type="dxa"/>
-            <w:tcMar/>
-          </w:tcPr>
-          <w:p wp14:textId="00F39734">
-            <w:pPr>
-              <w:pStyle w:val="Normal"/>
-              <w:keepNext w:val="1"/>
-              <w:keepLines w:val="1"/>
-              <w:suppressLineNumbers w:val="0"/>
-              <w:bidi w:val="0"/>
-              <w:spacing w:before="40" w:beforeAutospacing="off" w:after="40" w:afterAutospacing="off" w:line="259" w:lineRule="auto"/>
-              <w:ind w:left="0" w:right="0"/>
-              <w:jc w:val="left"/>
-            </w:pPr>
-            <w:r>
-              <w:rPr>
-                <w:sz w:val="24"/>
-                <w:szCs w:val="24"/>
-              </w:rPr>
-              <w:t>Ter sido cadastrado no Banco de Dados</w:t>
-            </w:r>
-          </w:p>
-          <w:p wp14:textId="19ECEF93">
-            <w:pPr>
-              <w:pStyle w:val="Normal"/>
-              <w:keepNext w:val="1"/>
-              <w:keepLines w:val="1"/>
-              <w:pBdr>
-                <w:top w:val="nil" w:color="000000" w:sz="0" w:space="0"/>
-                <w:left w:val="nil" w:color="000000" w:sz="0" w:space="0"/>
-                <w:bottom w:val="nil" w:color="000000" w:sz="0" w:space="0"/>
-                <w:right w:val="nil" w:color="000000" w:sz="0" w:space="0"/>
-                <w:between w:val="nil" w:color="000000" w:sz="0" w:space="0"/>
-              </w:pBdr>
-              <w:spacing w:before="40" w:after="40"/>
-              <w:rPr>
-                <w:color w:val="000000"/>
-                <w:sz w:val="24"/>
-                <w:szCs w:val="24"/>
-              </w:rPr>
-            </w:pPr>
+          </w:tcPr>
+          <w:p>
+            <w:pPr>
+              <w:keepNext/>
+              <w:keepLines/>
+              <w:spacing w:before="40" w:after="40" w:line="259" w:lineRule="auto"/>
+            </w:pPr>
+            <w:r>
+              <w:rPr>
+                <w:sz w:val="24"/>
+                <w:szCs w:val="24"/>
+              </w:rPr>
+              <w:t>Ser válido</w:t>
+            </w:r>
           </w:p>
         </w:tc>
       </w:tr>
-      <w:tr xmlns:wp14="http://schemas.microsoft.com/office/word/2010/wordml" wp14:textId="77777777">
+      <w:tr>
         <w:trPr>
           <w:cantSplit/>
         </w:trPr>
         <w:tc>
           <w:tcPr>
             <w:tcW w:w="1065" w:type="dxa"/>
-            <w:tcMar/>
-          </w:tcPr>
-          <w:p wp14:textId="77777777">
+          </w:tcPr>
+          <w:p>
             <w:pPr>
               <w:keepNext/>
               <w:keepLines/>
@@ -1605,139 +1458,189 @@
         <w:tc>
           <w:tcPr>
             <w:tcW w:w="1635" w:type="dxa"/>
-            <w:tcMar/>
-          </w:tcPr>
-          <w:p wp14:textId="0BD5C673">
-            <w:pPr>
-              <w:keepNext w:val="1"/>
-              <w:keepLines w:val="1"/>
-              <w:pBdr>
-                <w:top w:val="nil" w:color="000000" w:sz="0" w:space="0"/>
-                <w:left w:val="nil" w:color="000000" w:sz="0" w:space="0"/>
-                <w:bottom w:val="nil" w:color="000000" w:sz="0" w:space="0"/>
-                <w:right w:val="nil" w:color="000000" w:sz="0" w:space="0"/>
-                <w:between w:val="nil" w:color="000000" w:sz="0" w:space="0"/>
-              </w:pBdr>
-              <w:spacing w:before="40" w:after="40"/>
-              <w:rPr>
-                <w:sz w:val="24"/>
-                <w:szCs w:val="24"/>
-              </w:rPr>
-            </w:pPr>
+          </w:tcPr>
+          <w:p>
+            <w:pPr>
+              <w:keepNext/>
+              <w:keepLines/>
+              <w:spacing w:before="40" w:after="40" w:line="259" w:lineRule="auto"/>
+              <w:rPr>
+                <w:sz w:val="24"/>
+                <w:szCs w:val="24"/>
+              </w:rPr>
+            </w:pPr>
+            <w:r>
+              <w:rPr>
+                <w:sz w:val="24"/>
+                <w:szCs w:val="24"/>
+              </w:rPr>
+              <w:t>Observações</w:t>
+            </w:r>
           </w:p>
         </w:tc>
         <w:tc>
           <w:tcPr>
             <w:tcW w:w="1545" w:type="dxa"/>
-            <w:tcMar/>
-          </w:tcPr>
-          <w:p wp14:textId="342ED21F">
-            <w:pPr>
-              <w:keepNext w:val="1"/>
-              <w:keepLines w:val="1"/>
-              <w:pBdr>
-                <w:top w:val="nil" w:color="000000" w:sz="0" w:space="0"/>
-                <w:left w:val="nil" w:color="000000" w:sz="0" w:space="0"/>
-                <w:bottom w:val="nil" w:color="000000" w:sz="0" w:space="0"/>
-                <w:right w:val="nil" w:color="000000" w:sz="0" w:space="0"/>
-                <w:between w:val="nil" w:color="000000" w:sz="0" w:space="0"/>
-              </w:pBdr>
-              <w:spacing w:before="40" w:after="40"/>
-              <w:rPr>
-                <w:sz w:val="24"/>
-                <w:szCs w:val="24"/>
-              </w:rPr>
-            </w:pPr>
+          </w:tcPr>
+          <w:p>
+            <w:pPr>
+              <w:keepNext/>
+              <w:keepLines/>
+              <w:pBdr>
+                <w:top w:val="nil"/>
+                <w:left w:val="nil"/>
+                <w:bottom w:val="nil"/>
+                <w:right w:val="nil"/>
+                <w:between w:val="nil"/>
+              </w:pBdr>
+              <w:spacing w:before="40" w:after="40"/>
+              <w:rPr>
+                <w:sz w:val="24"/>
+                <w:szCs w:val="24"/>
+              </w:rPr>
+            </w:pPr>
+            <w:r>
+              <w:rPr>
+                <w:sz w:val="24"/>
+                <w:szCs w:val="24"/>
+              </w:rPr>
+              <w:t>Observação para o serviço</w:t>
+            </w:r>
           </w:p>
         </w:tc>
         <w:tc>
           <w:tcPr>
             <w:tcW w:w="1215" w:type="dxa"/>
-            <w:tcMar/>
-          </w:tcPr>
-          <w:p wp14:textId="4A234D97">
-            <w:pPr>
-              <w:keepNext w:val="1"/>
-              <w:keepLines w:val="1"/>
-              <w:pBdr>
-                <w:top w:val="nil" w:color="000000" w:sz="0" w:space="0"/>
-                <w:left w:val="nil" w:color="000000" w:sz="0" w:space="0"/>
-                <w:bottom w:val="nil" w:color="000000" w:sz="0" w:space="0"/>
-                <w:right w:val="nil" w:color="000000" w:sz="0" w:space="0"/>
-                <w:between w:val="nil" w:color="000000" w:sz="0" w:space="0"/>
-              </w:pBdr>
-              <w:spacing w:before="40" w:after="40"/>
-              <w:rPr>
-                <w:sz w:val="24"/>
-                <w:szCs w:val="24"/>
-              </w:rPr>
-            </w:pPr>
+          </w:tcPr>
+          <w:p>
+            <w:pPr>
+              <w:keepNext/>
+              <w:keepLines/>
+              <w:pBdr>
+                <w:top w:val="nil"/>
+                <w:left w:val="nil"/>
+                <w:bottom w:val="nil"/>
+                <w:right w:val="nil"/>
+                <w:between w:val="nil"/>
+              </w:pBdr>
+              <w:spacing w:before="40" w:after="40"/>
+              <w:rPr>
+                <w:color w:val="000000"/>
+                <w:sz w:val="24"/>
+                <w:szCs w:val="24"/>
+              </w:rPr>
+            </w:pPr>
+            <w:r>
+              <w:rPr>
+                <w:sz w:val="24"/>
+                <w:szCs w:val="24"/>
+              </w:rPr>
+              <w:t>[</w:t>
+            </w:r>
+            <w:proofErr w:type="spellStart"/>
+            <w:r>
+              <w:rPr>
+                <w:sz w:val="24"/>
+                <w:szCs w:val="24"/>
+              </w:rPr>
+              <w:t>a-z</w:t>
+            </w:r>
+            <w:proofErr w:type="spellEnd"/>
+            <w:r>
+              <w:rPr>
+                <w:sz w:val="24"/>
+                <w:szCs w:val="24"/>
+              </w:rPr>
+              <w:t>]</w:t>
+            </w:r>
           </w:p>
         </w:tc>
         <w:tc>
           <w:tcPr>
             <w:tcW w:w="1155" w:type="dxa"/>
-            <w:tcMar/>
-          </w:tcPr>
-          <w:p wp14:textId="2ADED54A">
-            <w:pPr>
-              <w:keepNext w:val="1"/>
-              <w:keepLines w:val="1"/>
-              <w:pBdr>
-                <w:top w:val="nil" w:color="000000" w:sz="0" w:space="0"/>
-                <w:left w:val="nil" w:color="000000" w:sz="0" w:space="0"/>
-                <w:bottom w:val="nil" w:color="000000" w:sz="0" w:space="0"/>
-                <w:right w:val="nil" w:color="000000" w:sz="0" w:space="0"/>
-                <w:between w:val="nil" w:color="000000" w:sz="0" w:space="0"/>
-              </w:pBdr>
-              <w:spacing w:before="40" w:after="40"/>
-              <w:rPr>
-                <w:sz w:val="24"/>
-                <w:szCs w:val="24"/>
-              </w:rPr>
-            </w:pPr>
+          </w:tcPr>
+          <w:p>
+            <w:pPr>
+              <w:keepNext/>
+              <w:keepLines/>
+              <w:pBdr>
+                <w:top w:val="nil"/>
+                <w:left w:val="nil"/>
+                <w:bottom w:val="nil"/>
+                <w:right w:val="nil"/>
+                <w:between w:val="nil"/>
+              </w:pBdr>
+              <w:spacing w:before="40" w:after="40"/>
+              <w:rPr>
+                <w:sz w:val="24"/>
+                <w:szCs w:val="24"/>
+              </w:rPr>
+            </w:pPr>
+            <w:proofErr w:type="spellStart"/>
+            <w:r>
+              <w:rPr>
+                <w:sz w:val="24"/>
+                <w:szCs w:val="24"/>
+              </w:rPr>
+              <w:t>String</w:t>
+            </w:r>
+            <w:proofErr w:type="spellEnd"/>
           </w:p>
         </w:tc>
         <w:tc>
           <w:tcPr>
             <w:tcW w:w="975" w:type="dxa"/>
-            <w:tcMar/>
-          </w:tcPr>
-          <w:p wp14:textId="0E6F9CC5">
-            <w:pPr>
-              <w:keepNext w:val="1"/>
-              <w:keepLines w:val="1"/>
-              <w:pBdr>
-                <w:top w:val="nil" w:color="000000" w:sz="0" w:space="0"/>
-                <w:left w:val="nil" w:color="000000" w:sz="0" w:space="0"/>
-                <w:bottom w:val="nil" w:color="000000" w:sz="0" w:space="0"/>
-                <w:right w:val="nil" w:color="000000" w:sz="0" w:space="0"/>
-                <w:between w:val="nil" w:color="000000" w:sz="0" w:space="0"/>
-              </w:pBdr>
-              <w:spacing w:before="40" w:after="40"/>
-              <w:rPr>
-                <w:sz w:val="24"/>
-                <w:szCs w:val="24"/>
-              </w:rPr>
-            </w:pPr>
+          </w:tcPr>
+          <w:p>
+            <w:pPr>
+              <w:keepNext/>
+              <w:keepLines/>
+              <w:pBdr>
+                <w:top w:val="nil"/>
+                <w:left w:val="nil"/>
+                <w:bottom w:val="nil"/>
+                <w:right w:val="nil"/>
+                <w:between w:val="nil"/>
+              </w:pBdr>
+              <w:spacing w:before="40" w:after="40"/>
+              <w:rPr>
+                <w:sz w:val="24"/>
+                <w:szCs w:val="24"/>
+              </w:rPr>
+            </w:pPr>
+            <w:proofErr w:type="spellStart"/>
+            <w:r>
+              <w:rPr>
+                <w:sz w:val="24"/>
+                <w:szCs w:val="24"/>
+              </w:rPr>
+              <w:t>Alfanúmerico</w:t>
+            </w:r>
+            <w:proofErr w:type="spellEnd"/>
           </w:p>
         </w:tc>
         <w:tc>
           <w:tcPr>
             <w:tcW w:w="1605" w:type="dxa"/>
-            <w:tcMar/>
-          </w:tcPr>
-          <w:p wp14:textId="14B1A39E">
-            <w:pPr>
-              <w:keepNext w:val="1"/>
-              <w:keepLines w:val="1"/>
-              <w:pBdr>
-                <w:top w:val="nil" w:color="000000" w:sz="0" w:space="0"/>
-                <w:left w:val="nil" w:color="000000" w:sz="0" w:space="0"/>
-                <w:bottom w:val="nil" w:color="000000" w:sz="0" w:space="0"/>
-                <w:right w:val="nil" w:color="000000" w:sz="0" w:space="0"/>
-                <w:between w:val="nil" w:color="000000" w:sz="0" w:space="0"/>
-              </w:pBdr>
+          </w:tcPr>
+          <w:p>
+            <w:pPr>
+              <w:keepNext/>
+              <w:keepLines/>
+              <w:spacing w:before="40" w:after="40" w:line="259" w:lineRule="auto"/>
+            </w:pPr>
+            <w:r>
+              <w:rPr>
+                <w:sz w:val="24"/>
+                <w:szCs w:val="24"/>
+              </w:rPr>
+              <w:t>Ser válido</w:t>
+            </w:r>
+          </w:p>
+          <w:p>
+            <w:pPr>
+              <w:keepNext/>
+              <w:keepLines/>
               <w:spacing w:before="40" w:after="40"/>
               <w:rPr>
                 <w:sz w:val="24"/>
@@ -1747,16 +1650,15 @@
           </w:p>
         </w:tc>
       </w:tr>
-      <w:tr xmlns:wp14="http://schemas.microsoft.com/office/word/2010/wordml" wp14:textId="77777777">
+      <w:tr>
         <w:trPr>
           <w:cantSplit/>
         </w:trPr>
         <w:tc>
           <w:tcPr>
             <w:tcW w:w="1065" w:type="dxa"/>
-            <w:tcMar/>
-          </w:tcPr>
-          <w:p wp14:textId="77777777">
+          </w:tcPr>
+          <w:p>
             <w:pPr>
               <w:keepNext/>
               <w:keepLines/>
@@ -1783,22 +1685,20 @@
         <w:tc>
           <w:tcPr>
             <w:tcW w:w="1635" w:type="dxa"/>
-            <w:tcMar/>
-          </w:tcPr>
-          <w:p wp14:textId="77777777">
-            <w:pPr>
-              <w:keepNext/>
-              <w:keepLines/>
-              <w:pBdr>
-                <w:top w:val="nil"/>
-                <w:left w:val="nil"/>
-                <w:bottom w:val="nil"/>
-                <w:right w:val="nil"/>
-                <w:between w:val="nil"/>
-              </w:pBdr>
-              <w:spacing w:before="40" w:after="40"/>
-              <w:rPr>
-                <w:color w:val="000000"/>
+          </w:tcPr>
+          <w:p>
+            <w:pPr>
+              <w:keepNext/>
+              <w:keepLines/>
+              <w:pBdr>
+                <w:top w:val="nil"/>
+                <w:left w:val="nil"/>
+                <w:bottom w:val="nil"/>
+                <w:right w:val="nil"/>
+                <w:between w:val="nil"/>
+              </w:pBdr>
+              <w:spacing w:before="40" w:after="40"/>
+              <w:rPr>
                 <w:sz w:val="24"/>
                 <w:szCs w:val="24"/>
               </w:rPr>
@@ -1808,22 +1708,20 @@
         <w:tc>
           <w:tcPr>
             <w:tcW w:w="1545" w:type="dxa"/>
-            <w:tcMar/>
-          </w:tcPr>
-          <w:p wp14:textId="77777777">
-            <w:pPr>
-              <w:keepNext/>
-              <w:keepLines/>
-              <w:pBdr>
-                <w:top w:val="nil"/>
-                <w:left w:val="nil"/>
-                <w:bottom w:val="nil"/>
-                <w:right w:val="nil"/>
-                <w:between w:val="nil"/>
-              </w:pBdr>
-              <w:spacing w:before="40" w:after="40"/>
-              <w:rPr>
-                <w:color w:val="000000"/>
+          </w:tcPr>
+          <w:p>
+            <w:pPr>
+              <w:keepNext/>
+              <w:keepLines/>
+              <w:pBdr>
+                <w:top w:val="nil"/>
+                <w:left w:val="nil"/>
+                <w:bottom w:val="nil"/>
+                <w:right w:val="nil"/>
+                <w:between w:val="nil"/>
+              </w:pBdr>
+              <w:spacing w:before="40" w:after="40"/>
+              <w:rPr>
                 <w:sz w:val="24"/>
                 <w:szCs w:val="24"/>
               </w:rPr>
@@ -1833,9 +1731,8 @@
         <w:tc>
           <w:tcPr>
             <w:tcW w:w="1215" w:type="dxa"/>
-            <w:tcMar/>
-          </w:tcPr>
-          <w:p wp14:textId="77777777">
+          </w:tcPr>
+          <w:p>
             <w:pPr>
               <w:keepNext/>
               <w:keepLines/>
@@ -1858,22 +1755,20 @@
         <w:tc>
           <w:tcPr>
             <w:tcW w:w="1155" w:type="dxa"/>
-            <w:tcMar/>
-          </w:tcPr>
-          <w:p wp14:textId="77777777">
-            <w:pPr>
-              <w:keepNext/>
-              <w:keepLines/>
-              <w:pBdr>
-                <w:top w:val="nil"/>
-                <w:left w:val="nil"/>
-                <w:bottom w:val="nil"/>
-                <w:right w:val="nil"/>
-                <w:between w:val="nil"/>
-              </w:pBdr>
-              <w:spacing w:before="40" w:after="40"/>
-              <w:rPr>
-                <w:color w:val="000000"/>
+          </w:tcPr>
+          <w:p>
+            <w:pPr>
+              <w:keepNext/>
+              <w:keepLines/>
+              <w:pBdr>
+                <w:top w:val="nil"/>
+                <w:left w:val="nil"/>
+                <w:bottom w:val="nil"/>
+                <w:right w:val="nil"/>
+                <w:between w:val="nil"/>
+              </w:pBdr>
+              <w:spacing w:before="40" w:after="40"/>
+              <w:rPr>
                 <w:sz w:val="24"/>
                 <w:szCs w:val="24"/>
               </w:rPr>
@@ -1883,22 +1778,20 @@
         <w:tc>
           <w:tcPr>
             <w:tcW w:w="975" w:type="dxa"/>
-            <w:tcMar/>
-          </w:tcPr>
-          <w:p wp14:textId="77777777">
-            <w:pPr>
-              <w:keepNext/>
-              <w:keepLines/>
-              <w:pBdr>
-                <w:top w:val="nil"/>
-                <w:left w:val="nil"/>
-                <w:bottom w:val="nil"/>
-                <w:right w:val="nil"/>
-                <w:between w:val="nil"/>
-              </w:pBdr>
-              <w:spacing w:before="40" w:after="40"/>
-              <w:rPr>
-                <w:color w:val="000000"/>
+          </w:tcPr>
+          <w:p>
+            <w:pPr>
+              <w:keepNext/>
+              <w:keepLines/>
+              <w:pBdr>
+                <w:top w:val="nil"/>
+                <w:left w:val="nil"/>
+                <w:bottom w:val="nil"/>
+                <w:right w:val="nil"/>
+                <w:between w:val="nil"/>
+              </w:pBdr>
+              <w:spacing w:before="40" w:after="40"/>
+              <w:rPr>
                 <w:sz w:val="24"/>
                 <w:szCs w:val="24"/>
               </w:rPr>
@@ -1908,9 +1801,8 @@
         <w:tc>
           <w:tcPr>
             <w:tcW w:w="1605" w:type="dxa"/>
-            <w:tcMar/>
-          </w:tcPr>
-          <w:p wp14:textId="77777777">
+          </w:tcPr>
+          <w:p>
             <w:pPr>
               <w:keepNext/>
               <w:keepLines/>
@@ -1931,16 +1823,15 @@
           </w:p>
         </w:tc>
       </w:tr>
-      <w:tr xmlns:wp14="http://schemas.microsoft.com/office/word/2010/wordml" wp14:textId="77777777">
+      <w:tr>
         <w:trPr>
           <w:cantSplit/>
         </w:trPr>
         <w:tc>
           <w:tcPr>
             <w:tcW w:w="1065" w:type="dxa"/>
-            <w:tcMar/>
-          </w:tcPr>
-          <w:p wp14:textId="77777777">
+          </w:tcPr>
+          <w:p>
             <w:pPr>
               <w:keepNext/>
               <w:keepLines/>
@@ -1967,22 +1858,20 @@
         <w:tc>
           <w:tcPr>
             <w:tcW w:w="1635" w:type="dxa"/>
-            <w:tcMar/>
-          </w:tcPr>
-          <w:p wp14:textId="77777777">
-            <w:pPr>
-              <w:keepNext/>
-              <w:keepLines/>
-              <w:pBdr>
-                <w:top w:val="nil"/>
-                <w:left w:val="nil"/>
-                <w:bottom w:val="nil"/>
-                <w:right w:val="nil"/>
-                <w:between w:val="nil"/>
-              </w:pBdr>
-              <w:spacing w:before="40" w:after="40"/>
-              <w:rPr>
-                <w:color w:val="000000"/>
+          </w:tcPr>
+          <w:p>
+            <w:pPr>
+              <w:keepNext/>
+              <w:keepLines/>
+              <w:pBdr>
+                <w:top w:val="nil"/>
+                <w:left w:val="nil"/>
+                <w:bottom w:val="nil"/>
+                <w:right w:val="nil"/>
+                <w:between w:val="nil"/>
+              </w:pBdr>
+              <w:spacing w:before="40" w:after="40"/>
+              <w:rPr>
                 <w:sz w:val="24"/>
                 <w:szCs w:val="24"/>
               </w:rPr>
@@ -1992,22 +1881,20 @@
         <w:tc>
           <w:tcPr>
             <w:tcW w:w="1545" w:type="dxa"/>
-            <w:tcMar/>
-          </w:tcPr>
-          <w:p wp14:textId="77777777">
-            <w:pPr>
-              <w:keepNext/>
-              <w:keepLines/>
-              <w:pBdr>
-                <w:top w:val="nil"/>
-                <w:left w:val="nil"/>
-                <w:bottom w:val="nil"/>
-                <w:right w:val="nil"/>
-                <w:between w:val="nil"/>
-              </w:pBdr>
-              <w:spacing w:before="40" w:after="40"/>
-              <w:rPr>
-                <w:color w:val="000000"/>
+          </w:tcPr>
+          <w:p>
+            <w:pPr>
+              <w:keepNext/>
+              <w:keepLines/>
+              <w:pBdr>
+                <w:top w:val="nil"/>
+                <w:left w:val="nil"/>
+                <w:bottom w:val="nil"/>
+                <w:right w:val="nil"/>
+                <w:between w:val="nil"/>
+              </w:pBdr>
+              <w:spacing w:before="40" w:after="40"/>
+              <w:rPr>
                 <w:sz w:val="24"/>
                 <w:szCs w:val="24"/>
               </w:rPr>
@@ -2017,22 +1904,20 @@
         <w:tc>
           <w:tcPr>
             <w:tcW w:w="1215" w:type="dxa"/>
-            <w:tcMar/>
-          </w:tcPr>
-          <w:p wp14:textId="77777777">
-            <w:pPr>
-              <w:keepNext/>
-              <w:keepLines/>
-              <w:pBdr>
-                <w:top w:val="nil"/>
-                <w:left w:val="nil"/>
-                <w:bottom w:val="nil"/>
-                <w:right w:val="nil"/>
-                <w:between w:val="nil"/>
-              </w:pBdr>
-              <w:spacing w:before="40" w:after="40"/>
-              <w:rPr>
-                <w:color w:val="000000"/>
+          </w:tcPr>
+          <w:p>
+            <w:pPr>
+              <w:keepNext/>
+              <w:keepLines/>
+              <w:pBdr>
+                <w:top w:val="nil"/>
+                <w:left w:val="nil"/>
+                <w:bottom w:val="nil"/>
+                <w:right w:val="nil"/>
+                <w:between w:val="nil"/>
+              </w:pBdr>
+              <w:spacing w:before="40" w:after="40"/>
+              <w:rPr>
                 <w:sz w:val="24"/>
                 <w:szCs w:val="24"/>
               </w:rPr>
@@ -2042,22 +1927,20 @@
         <w:tc>
           <w:tcPr>
             <w:tcW w:w="1155" w:type="dxa"/>
-            <w:tcMar/>
-          </w:tcPr>
-          <w:p wp14:textId="77777777">
-            <w:pPr>
-              <w:keepNext/>
-              <w:keepLines/>
-              <w:pBdr>
-                <w:top w:val="nil"/>
-                <w:left w:val="nil"/>
-                <w:bottom w:val="nil"/>
-                <w:right w:val="nil"/>
-                <w:between w:val="nil"/>
-              </w:pBdr>
-              <w:spacing w:before="40" w:after="40"/>
-              <w:rPr>
-                <w:color w:val="000000"/>
+          </w:tcPr>
+          <w:p>
+            <w:pPr>
+              <w:keepNext/>
+              <w:keepLines/>
+              <w:pBdr>
+                <w:top w:val="nil"/>
+                <w:left w:val="nil"/>
+                <w:bottom w:val="nil"/>
+                <w:right w:val="nil"/>
+                <w:between w:val="nil"/>
+              </w:pBdr>
+              <w:spacing w:before="40" w:after="40"/>
+              <w:rPr>
                 <w:sz w:val="24"/>
                 <w:szCs w:val="24"/>
               </w:rPr>
@@ -2067,22 +1950,20 @@
         <w:tc>
           <w:tcPr>
             <w:tcW w:w="975" w:type="dxa"/>
-            <w:tcMar/>
-          </w:tcPr>
-          <w:p wp14:textId="77777777">
-            <w:pPr>
-              <w:keepNext/>
-              <w:keepLines/>
-              <w:pBdr>
-                <w:top w:val="nil"/>
-                <w:left w:val="nil"/>
-                <w:bottom w:val="nil"/>
-                <w:right w:val="nil"/>
-                <w:between w:val="nil"/>
-              </w:pBdr>
-              <w:spacing w:before="40" w:after="40"/>
-              <w:rPr>
-                <w:color w:val="000000"/>
+          </w:tcPr>
+          <w:p>
+            <w:pPr>
+              <w:keepNext/>
+              <w:keepLines/>
+              <w:pBdr>
+                <w:top w:val="nil"/>
+                <w:left w:val="nil"/>
+                <w:bottom w:val="nil"/>
+                <w:right w:val="nil"/>
+                <w:between w:val="nil"/>
+              </w:pBdr>
+              <w:spacing w:before="40" w:after="40"/>
+              <w:rPr>
                 <w:sz w:val="24"/>
                 <w:szCs w:val="24"/>
               </w:rPr>
@@ -2092,22 +1973,20 @@
         <w:tc>
           <w:tcPr>
             <w:tcW w:w="1605" w:type="dxa"/>
-            <w:tcMar/>
-          </w:tcPr>
-          <w:p wp14:textId="77777777">
-            <w:pPr>
-              <w:keepNext/>
-              <w:keepLines/>
-              <w:pBdr>
-                <w:top w:val="nil"/>
-                <w:left w:val="nil"/>
-                <w:bottom w:val="nil"/>
-                <w:right w:val="nil"/>
-                <w:between w:val="nil"/>
-              </w:pBdr>
-              <w:spacing w:before="40" w:after="40"/>
-              <w:rPr>
-                <w:color w:val="000000"/>
+          </w:tcPr>
+          <w:p>
+            <w:pPr>
+              <w:keepNext/>
+              <w:keepLines/>
+              <w:pBdr>
+                <w:top w:val="nil"/>
+                <w:left w:val="nil"/>
+                <w:bottom w:val="nil"/>
+                <w:right w:val="nil"/>
+                <w:between w:val="nil"/>
+              </w:pBdr>
+              <w:spacing w:before="40" w:after="40"/>
+              <w:rPr>
                 <w:sz w:val="24"/>
                 <w:szCs w:val="24"/>
               </w:rPr>
@@ -2115,16 +1994,15 @@
           </w:p>
         </w:tc>
       </w:tr>
-      <w:tr xmlns:wp14="http://schemas.microsoft.com/office/word/2010/wordml" wp14:textId="77777777">
+      <w:tr>
         <w:trPr>
           <w:cantSplit/>
         </w:trPr>
         <w:tc>
           <w:tcPr>
             <w:tcW w:w="1065" w:type="dxa"/>
-            <w:tcMar/>
-          </w:tcPr>
-          <w:p wp14:textId="77777777">
+          </w:tcPr>
+          <w:p>
             <w:pPr>
               <w:keepNext/>
               <w:keepLines/>
@@ -2151,9 +2029,8 @@
         <w:tc>
           <w:tcPr>
             <w:tcW w:w="1635" w:type="dxa"/>
-            <w:tcMar/>
-          </w:tcPr>
-          <w:p wp14:textId="77777777">
+          </w:tcPr>
+          <w:p>
             <w:pPr>
               <w:keepNext/>
               <w:keepLines/>
@@ -2176,9 +2053,8 @@
         <w:tc>
           <w:tcPr>
             <w:tcW w:w="1545" w:type="dxa"/>
-            <w:tcMar/>
-          </w:tcPr>
-          <w:p wp14:textId="77777777">
+          </w:tcPr>
+          <w:p>
             <w:pPr>
               <w:keepNext/>
               <w:keepLines/>
@@ -2201,9 +2077,8 @@
         <w:tc>
           <w:tcPr>
             <w:tcW w:w="1215" w:type="dxa"/>
-            <w:tcMar/>
-          </w:tcPr>
-          <w:p wp14:textId="77777777">
+          </w:tcPr>
+          <w:p>
             <w:pPr>
               <w:keepNext/>
               <w:keepLines/>
@@ -2226,9 +2101,8 @@
         <w:tc>
           <w:tcPr>
             <w:tcW w:w="1155" w:type="dxa"/>
-            <w:tcMar/>
-          </w:tcPr>
-          <w:p wp14:textId="77777777">
+          </w:tcPr>
+          <w:p>
             <w:pPr>
               <w:keepNext/>
               <w:keepLines/>
@@ -2251,9 +2125,8 @@
         <w:tc>
           <w:tcPr>
             <w:tcW w:w="975" w:type="dxa"/>
-            <w:tcMar/>
-          </w:tcPr>
-          <w:p wp14:textId="77777777">
+          </w:tcPr>
+          <w:p>
             <w:pPr>
               <w:keepNext/>
               <w:keepLines/>
@@ -2276,9 +2149,8 @@
         <w:tc>
           <w:tcPr>
             <w:tcW w:w="1605" w:type="dxa"/>
-            <w:tcMar/>
-          </w:tcPr>
-          <w:p wp14:textId="77777777">
+          </w:tcPr>
+          <w:p>
             <w:pPr>
               <w:keepNext/>
               <w:keepLines/>
@@ -2299,16 +2171,15 @@
           </w:p>
         </w:tc>
       </w:tr>
-      <w:tr xmlns:wp14="http://schemas.microsoft.com/office/word/2010/wordml" wp14:textId="77777777">
+      <w:tr>
         <w:trPr>
           <w:cantSplit/>
         </w:trPr>
         <w:tc>
           <w:tcPr>
             <w:tcW w:w="1065" w:type="dxa"/>
-            <w:tcMar/>
-          </w:tcPr>
-          <w:p wp14:textId="77777777">
+          </w:tcPr>
+          <w:p>
             <w:pPr>
               <w:keepNext/>
               <w:keepLines/>
@@ -2335,9 +2206,8 @@
         <w:tc>
           <w:tcPr>
             <w:tcW w:w="1635" w:type="dxa"/>
-            <w:tcMar/>
-          </w:tcPr>
-          <w:p wp14:textId="77777777">
+          </w:tcPr>
+          <w:p>
             <w:pPr>
               <w:keepNext/>
               <w:keepLines/>
@@ -2360,9 +2230,8 @@
         <w:tc>
           <w:tcPr>
             <w:tcW w:w="1545" w:type="dxa"/>
-            <w:tcMar/>
-          </w:tcPr>
-          <w:p wp14:textId="77777777">
+          </w:tcPr>
+          <w:p>
             <w:pPr>
               <w:keepNext/>
               <w:keepLines/>
@@ -2385,9 +2254,8 @@
         <w:tc>
           <w:tcPr>
             <w:tcW w:w="1215" w:type="dxa"/>
-            <w:tcMar/>
-          </w:tcPr>
-          <w:p wp14:textId="77777777">
+          </w:tcPr>
+          <w:p>
             <w:pPr>
               <w:keepNext/>
               <w:keepLines/>
@@ -2410,9 +2278,8 @@
         <w:tc>
           <w:tcPr>
             <w:tcW w:w="1155" w:type="dxa"/>
-            <w:tcMar/>
-          </w:tcPr>
-          <w:p wp14:textId="77777777">
+          </w:tcPr>
+          <w:p>
             <w:pPr>
               <w:keepNext/>
               <w:keepLines/>
@@ -2435,9 +2302,8 @@
         <w:tc>
           <w:tcPr>
             <w:tcW w:w="975" w:type="dxa"/>
-            <w:tcMar/>
-          </w:tcPr>
-          <w:p wp14:textId="77777777">
+          </w:tcPr>
+          <w:p>
             <w:pPr>
               <w:keepNext/>
               <w:keepLines/>
@@ -2460,9 +2326,8 @@
         <w:tc>
           <w:tcPr>
             <w:tcW w:w="1605" w:type="dxa"/>
-            <w:tcMar/>
-          </w:tcPr>
-          <w:p wp14:textId="77777777">
+          </w:tcPr>
+          <w:p>
             <w:pPr>
               <w:keepNext/>
               <w:keepLines/>
@@ -2483,16 +2348,15 @@
           </w:p>
         </w:tc>
       </w:tr>
-      <w:tr xmlns:wp14="http://schemas.microsoft.com/office/word/2010/wordml" wp14:textId="77777777">
+      <w:tr>
         <w:trPr>
           <w:cantSplit/>
         </w:trPr>
         <w:tc>
           <w:tcPr>
             <w:tcW w:w="1065" w:type="dxa"/>
-            <w:tcMar/>
-          </w:tcPr>
-          <w:p wp14:textId="77777777">
+          </w:tcPr>
+          <w:p>
             <w:pPr>
               <w:keepNext/>
               <w:keepLines/>
@@ -2519,9 +2383,8 @@
         <w:tc>
           <w:tcPr>
             <w:tcW w:w="1635" w:type="dxa"/>
-            <w:tcMar/>
-          </w:tcPr>
-          <w:p wp14:textId="77777777">
+          </w:tcPr>
+          <w:p>
             <w:pPr>
               <w:keepNext/>
               <w:keepLines/>
@@ -2544,9 +2407,8 @@
         <w:tc>
           <w:tcPr>
             <w:tcW w:w="1545" w:type="dxa"/>
-            <w:tcMar/>
-          </w:tcPr>
-          <w:p wp14:textId="77777777">
+          </w:tcPr>
+          <w:p>
             <w:pPr>
               <w:keepNext/>
               <w:keepLines/>
@@ -2569,9 +2431,8 @@
         <w:tc>
           <w:tcPr>
             <w:tcW w:w="1215" w:type="dxa"/>
-            <w:tcMar/>
-          </w:tcPr>
-          <w:p wp14:textId="77777777">
+          </w:tcPr>
+          <w:p>
             <w:pPr>
               <w:keepNext/>
               <w:keepLines/>
@@ -2594,9 +2455,8 @@
         <w:tc>
           <w:tcPr>
             <w:tcW w:w="1155" w:type="dxa"/>
-            <w:tcMar/>
-          </w:tcPr>
-          <w:p wp14:textId="77777777">
+          </w:tcPr>
+          <w:p>
             <w:pPr>
               <w:keepNext/>
               <w:keepLines/>
@@ -2619,9 +2479,8 @@
         <w:tc>
           <w:tcPr>
             <w:tcW w:w="975" w:type="dxa"/>
-            <w:tcMar/>
-          </w:tcPr>
-          <w:p wp14:textId="77777777">
+          </w:tcPr>
+          <w:p>
             <w:pPr>
               <w:keepNext/>
               <w:keepLines/>
@@ -2644,9 +2503,362 @@
         <w:tc>
           <w:tcPr>
             <w:tcW w:w="1605" w:type="dxa"/>
-            <w:tcMar/>
-          </w:tcPr>
-          <w:p wp14:textId="77777777">
+          </w:tcPr>
+          <w:p>
+            <w:pPr>
+              <w:keepNext/>
+              <w:keepLines/>
+              <w:pBdr>
+                <w:top w:val="nil"/>
+                <w:left w:val="nil"/>
+                <w:bottom w:val="nil"/>
+                <w:right w:val="nil"/>
+                <w:between w:val="nil"/>
+              </w:pBdr>
+              <w:spacing w:before="40" w:after="40"/>
+              <w:rPr>
+                <w:color w:val="000000"/>
+                <w:sz w:val="24"/>
+                <w:szCs w:val="24"/>
+              </w:rPr>
+            </w:pPr>
+          </w:p>
+        </w:tc>
+      </w:tr>
+      <w:tr>
+        <w:trPr>
+          <w:cantSplit/>
+        </w:trPr>
+        <w:tc>
+          <w:tcPr>
+            <w:tcW w:w="1065" w:type="dxa"/>
+          </w:tcPr>
+          <w:p>
+            <w:pPr>
+              <w:keepNext/>
+              <w:keepLines/>
+              <w:numPr>
+                <w:ilvl w:val="0"/>
+                <w:numId w:val="1"/>
+              </w:numPr>
+              <w:pBdr>
+                <w:top w:val="nil"/>
+                <w:left w:val="nil"/>
+                <w:bottom w:val="nil"/>
+                <w:right w:val="nil"/>
+                <w:between w:val="nil"/>
+              </w:pBdr>
+              <w:spacing w:before="40" w:after="40"/>
+              <w:rPr>
+                <w:color w:val="000000"/>
+                <w:sz w:val="24"/>
+                <w:szCs w:val="24"/>
+              </w:rPr>
+            </w:pPr>
+          </w:p>
+        </w:tc>
+        <w:tc>
+          <w:tcPr>
+            <w:tcW w:w="1635" w:type="dxa"/>
+          </w:tcPr>
+          <w:p>
+            <w:pPr>
+              <w:keepNext/>
+              <w:keepLines/>
+              <w:pBdr>
+                <w:top w:val="nil"/>
+                <w:left w:val="nil"/>
+                <w:bottom w:val="nil"/>
+                <w:right w:val="nil"/>
+                <w:between w:val="nil"/>
+              </w:pBdr>
+              <w:spacing w:before="40" w:after="40"/>
+              <w:rPr>
+                <w:color w:val="000000"/>
+                <w:sz w:val="24"/>
+                <w:szCs w:val="24"/>
+              </w:rPr>
+            </w:pPr>
+          </w:p>
+        </w:tc>
+        <w:tc>
+          <w:tcPr>
+            <w:tcW w:w="1545" w:type="dxa"/>
+          </w:tcPr>
+          <w:p>
+            <w:pPr>
+              <w:keepNext/>
+              <w:keepLines/>
+              <w:pBdr>
+                <w:top w:val="nil"/>
+                <w:left w:val="nil"/>
+                <w:bottom w:val="nil"/>
+                <w:right w:val="nil"/>
+                <w:between w:val="nil"/>
+              </w:pBdr>
+              <w:spacing w:before="40" w:after="40"/>
+              <w:rPr>
+                <w:color w:val="000000"/>
+                <w:sz w:val="24"/>
+                <w:szCs w:val="24"/>
+              </w:rPr>
+            </w:pPr>
+          </w:p>
+        </w:tc>
+        <w:tc>
+          <w:tcPr>
+            <w:tcW w:w="1215" w:type="dxa"/>
+          </w:tcPr>
+          <w:p>
+            <w:pPr>
+              <w:keepNext/>
+              <w:keepLines/>
+              <w:pBdr>
+                <w:top w:val="nil"/>
+                <w:left w:val="nil"/>
+                <w:bottom w:val="nil"/>
+                <w:right w:val="nil"/>
+                <w:between w:val="nil"/>
+              </w:pBdr>
+              <w:spacing w:before="40" w:after="40"/>
+              <w:rPr>
+                <w:color w:val="000000"/>
+                <w:sz w:val="24"/>
+                <w:szCs w:val="24"/>
+              </w:rPr>
+            </w:pPr>
+          </w:p>
+        </w:tc>
+        <w:tc>
+          <w:tcPr>
+            <w:tcW w:w="1155" w:type="dxa"/>
+          </w:tcPr>
+          <w:p>
+            <w:pPr>
+              <w:keepNext/>
+              <w:keepLines/>
+              <w:pBdr>
+                <w:top w:val="nil"/>
+                <w:left w:val="nil"/>
+                <w:bottom w:val="nil"/>
+                <w:right w:val="nil"/>
+                <w:between w:val="nil"/>
+              </w:pBdr>
+              <w:spacing w:before="40" w:after="40"/>
+              <w:rPr>
+                <w:color w:val="000000"/>
+                <w:sz w:val="24"/>
+                <w:szCs w:val="24"/>
+              </w:rPr>
+            </w:pPr>
+          </w:p>
+        </w:tc>
+        <w:tc>
+          <w:tcPr>
+            <w:tcW w:w="975" w:type="dxa"/>
+          </w:tcPr>
+          <w:p>
+            <w:pPr>
+              <w:keepNext/>
+              <w:keepLines/>
+              <w:pBdr>
+                <w:top w:val="nil"/>
+                <w:left w:val="nil"/>
+                <w:bottom w:val="nil"/>
+                <w:right w:val="nil"/>
+                <w:between w:val="nil"/>
+              </w:pBdr>
+              <w:spacing w:before="40" w:after="40"/>
+              <w:rPr>
+                <w:color w:val="000000"/>
+                <w:sz w:val="24"/>
+                <w:szCs w:val="24"/>
+              </w:rPr>
+            </w:pPr>
+          </w:p>
+        </w:tc>
+        <w:tc>
+          <w:tcPr>
+            <w:tcW w:w="1605" w:type="dxa"/>
+          </w:tcPr>
+          <w:p>
+            <w:pPr>
+              <w:keepNext/>
+              <w:keepLines/>
+              <w:pBdr>
+                <w:top w:val="nil"/>
+                <w:left w:val="nil"/>
+                <w:bottom w:val="nil"/>
+                <w:right w:val="nil"/>
+                <w:between w:val="nil"/>
+              </w:pBdr>
+              <w:spacing w:before="40" w:after="40"/>
+              <w:rPr>
+                <w:color w:val="000000"/>
+                <w:sz w:val="24"/>
+                <w:szCs w:val="24"/>
+              </w:rPr>
+            </w:pPr>
+          </w:p>
+        </w:tc>
+      </w:tr>
+      <w:tr>
+        <w:trPr>
+          <w:cantSplit/>
+        </w:trPr>
+        <w:tc>
+          <w:tcPr>
+            <w:tcW w:w="1065" w:type="dxa"/>
+          </w:tcPr>
+          <w:p>
+            <w:pPr>
+              <w:keepNext/>
+              <w:keepLines/>
+              <w:numPr>
+                <w:ilvl w:val="0"/>
+                <w:numId w:val="1"/>
+              </w:numPr>
+              <w:pBdr>
+                <w:top w:val="nil"/>
+                <w:left w:val="nil"/>
+                <w:bottom w:val="nil"/>
+                <w:right w:val="nil"/>
+                <w:between w:val="nil"/>
+              </w:pBdr>
+              <w:spacing w:before="40" w:after="40"/>
+              <w:rPr>
+                <w:color w:val="000000"/>
+                <w:sz w:val="24"/>
+                <w:szCs w:val="24"/>
+              </w:rPr>
+            </w:pPr>
+          </w:p>
+        </w:tc>
+        <w:tc>
+          <w:tcPr>
+            <w:tcW w:w="1635" w:type="dxa"/>
+          </w:tcPr>
+          <w:p>
+            <w:pPr>
+              <w:keepNext/>
+              <w:keepLines/>
+              <w:pBdr>
+                <w:top w:val="nil"/>
+                <w:left w:val="nil"/>
+                <w:bottom w:val="nil"/>
+                <w:right w:val="nil"/>
+                <w:between w:val="nil"/>
+              </w:pBdr>
+              <w:spacing w:before="40" w:after="40"/>
+              <w:rPr>
+                <w:color w:val="000000"/>
+                <w:sz w:val="24"/>
+                <w:szCs w:val="24"/>
+              </w:rPr>
+            </w:pPr>
+          </w:p>
+        </w:tc>
+        <w:tc>
+          <w:tcPr>
+            <w:tcW w:w="1545" w:type="dxa"/>
+          </w:tcPr>
+          <w:p>
+            <w:pPr>
+              <w:keepNext/>
+              <w:keepLines/>
+              <w:pBdr>
+                <w:top w:val="nil"/>
+                <w:left w:val="nil"/>
+                <w:bottom w:val="nil"/>
+                <w:right w:val="nil"/>
+                <w:between w:val="nil"/>
+              </w:pBdr>
+              <w:spacing w:before="40" w:after="40"/>
+              <w:rPr>
+                <w:color w:val="000000"/>
+                <w:sz w:val="24"/>
+                <w:szCs w:val="24"/>
+              </w:rPr>
+            </w:pPr>
+          </w:p>
+        </w:tc>
+        <w:tc>
+          <w:tcPr>
+            <w:tcW w:w="1215" w:type="dxa"/>
+          </w:tcPr>
+          <w:p>
+            <w:pPr>
+              <w:keepNext/>
+              <w:keepLines/>
+              <w:pBdr>
+                <w:top w:val="nil"/>
+                <w:left w:val="nil"/>
+                <w:bottom w:val="nil"/>
+                <w:right w:val="nil"/>
+                <w:between w:val="nil"/>
+              </w:pBdr>
+              <w:spacing w:before="40" w:after="40"/>
+              <w:rPr>
+                <w:color w:val="000000"/>
+                <w:sz w:val="24"/>
+                <w:szCs w:val="24"/>
+              </w:rPr>
+            </w:pPr>
+          </w:p>
+        </w:tc>
+        <w:tc>
+          <w:tcPr>
+            <w:tcW w:w="1155" w:type="dxa"/>
+          </w:tcPr>
+          <w:p>
+            <w:pPr>
+              <w:keepNext/>
+              <w:keepLines/>
+              <w:pBdr>
+                <w:top w:val="nil"/>
+                <w:left w:val="nil"/>
+                <w:bottom w:val="nil"/>
+                <w:right w:val="nil"/>
+                <w:between w:val="nil"/>
+              </w:pBdr>
+              <w:spacing w:before="40" w:after="40"/>
+              <w:rPr>
+                <w:color w:val="000000"/>
+                <w:sz w:val="24"/>
+                <w:szCs w:val="24"/>
+              </w:rPr>
+            </w:pPr>
+          </w:p>
+        </w:tc>
+        <w:tc>
+          <w:tcPr>
+            <w:tcW w:w="975" w:type="dxa"/>
+          </w:tcPr>
+          <w:p>
+            <w:pPr>
+              <w:keepNext/>
+              <w:keepLines/>
+              <w:pBdr>
+                <w:top w:val="nil"/>
+                <w:left w:val="nil"/>
+                <w:bottom w:val="nil"/>
+                <w:right w:val="nil"/>
+                <w:between w:val="nil"/>
+              </w:pBdr>
+              <w:spacing w:before="40" w:after="40"/>
+              <w:rPr>
+                <w:color w:val="000000"/>
+                <w:sz w:val="24"/>
+                <w:szCs w:val="24"/>
+              </w:rPr>
+            </w:pPr>
+          </w:p>
+        </w:tc>
+        <w:tc>
+          <w:tcPr>
+            <w:tcW w:w="1605" w:type="dxa"/>
+          </w:tcPr>
+          <w:p>
             <w:pPr>
               <w:keepNext/>
               <w:keepLines/>
@@ -2668,7 +2880,7 @@
         </w:tc>
       </w:tr>
     </w:tbl>
-    <w:p xmlns:wp14="http://schemas.microsoft.com/office/word/2010/wordml" wp14:textId="77777777">
+    <w:p>
       <w:pPr>
         <w:keepLines/>
         <w:pBdr>
@@ -2686,7 +2898,7 @@
         </w:rPr>
       </w:pPr>
     </w:p>
-    <w:p xmlns:wp14="http://schemas.microsoft.com/office/word/2010/wordml" wp14:textId="77777777">
+    <w:p>
       <w:pPr>
         <w:pStyle w:val="Ttulo6"/>
         <w:keepLines/>
@@ -2695,13 +2907,14 @@
           <w:numId w:val="3"/>
         </w:numPr>
         <w:rPr>
-          <w:rFonts w:ascii="Times New Roman" w:hAnsi="Times New Roman" w:eastAsia="Times New Roman" w:cs="Times New Roman"/>
+          <w:rFonts w:ascii="Times New Roman" w:eastAsia="Times New Roman" w:hAnsi="Times New Roman" w:cs="Times New Roman"/>
         </w:rPr>
       </w:pPr>
       <w:r>
         <w:rPr>
-          <w:rFonts w:ascii="Times New Roman" w:hAnsi="Times New Roman" w:eastAsia="Times New Roman" w:cs="Times New Roman"/>
+          <w:rFonts w:ascii="Times New Roman" w:eastAsia="Times New Roman" w:hAnsi="Times New Roman" w:cs="Times New Roman"/>
         </w:rPr>
+        <w:lastRenderedPageBreak/>
         <w:t>Comandos</w:t>
       </w:r>
     </w:p>
@@ -2710,12 +2923,12 @@
         <w:tblW w:w="9190" w:type="dxa"/>
         <w:tblInd w:w="-70" w:type="dxa"/>
         <w:tblBorders>
-          <w:top w:val="single" w:color="000000" w:themeColor="text1" w:sz="6" w:space="0"/>
-          <w:left w:val="single" w:color="000000" w:themeColor="text1" w:sz="6" w:space="0"/>
-          <w:bottom w:val="single" w:color="000000" w:themeColor="text1" w:sz="6" w:space="0"/>
-          <w:right w:val="single" w:color="000000" w:themeColor="text1" w:sz="6" w:space="0"/>
-          <w:insideH w:val="single" w:color="000000" w:themeColor="text1" w:sz="6" w:space="0"/>
-          <w:insideV w:val="single" w:color="000000" w:themeColor="text1" w:sz="6" w:space="0"/>
+          <w:top w:val="single" w:sz="6" w:space="0" w:color="000000" w:themeColor="text1"/>
+          <w:left w:val="single" w:sz="6" w:space="0" w:color="000000" w:themeColor="text1"/>
+          <w:bottom w:val="single" w:sz="6" w:space="0" w:color="000000" w:themeColor="text1"/>
+          <w:right w:val="single" w:sz="6" w:space="0" w:color="000000" w:themeColor="text1"/>
+          <w:insideH w:val="single" w:sz="6" w:space="0" w:color="000000" w:themeColor="text1"/>
+          <w:insideV w:val="single" w:sz="6" w:space="0" w:color="000000" w:themeColor="text1"/>
         </w:tblBorders>
         <w:tblLayout w:type="fixed"/>
         <w:tblLook w:val="0000" w:firstRow="0" w:lastRow="0" w:firstColumn="0" w:lastColumn="0" w:noHBand="0" w:noVBand="0"/>
@@ -2726,16 +2939,15 @@
         <w:gridCol w:w="4125"/>
         <w:gridCol w:w="2457"/>
       </w:tblGrid>
-      <w:tr xmlns:wp14="http://schemas.microsoft.com/office/word/2010/wordml" wp14:textId="77777777">
+      <w:tr>
         <w:trPr>
           <w:cantSplit/>
         </w:trPr>
         <w:tc>
           <w:tcPr>
             <w:tcW w:w="1063" w:type="dxa"/>
-            <w:tcMar/>
-          </w:tcPr>
-          <w:p wp14:textId="77777777">
+          </w:tcPr>
+          <w:p>
             <w:pPr>
               <w:keepNext/>
               <w:keepLines/>
@@ -2768,9 +2980,8 @@
         <w:tc>
           <w:tcPr>
             <w:tcW w:w="1545" w:type="dxa"/>
-            <w:tcMar/>
-          </w:tcPr>
-          <w:p wp14:textId="77777777">
+          </w:tcPr>
+          <w:p>
             <w:pPr>
               <w:keepNext/>
               <w:keepLines/>
@@ -2803,9 +3014,8 @@
         <w:tc>
           <w:tcPr>
             <w:tcW w:w="4125" w:type="dxa"/>
-            <w:tcMar/>
-          </w:tcPr>
-          <w:p wp14:textId="77777777">
+          </w:tcPr>
+          <w:p>
             <w:pPr>
               <w:keepNext/>
               <w:keepLines/>
@@ -2838,9 +3048,8 @@
         <w:tc>
           <w:tcPr>
             <w:tcW w:w="2457" w:type="dxa"/>
-            <w:tcMar/>
-          </w:tcPr>
-          <w:p wp14:textId="77777777">
+          </w:tcPr>
+          <w:p>
             <w:pPr>
               <w:keepNext/>
               <w:keepLines/>
@@ -2871,16 +3080,15 @@
           </w:p>
         </w:tc>
       </w:tr>
-      <w:tr xmlns:wp14="http://schemas.microsoft.com/office/word/2010/wordml" wp14:textId="77777777">
+      <w:tr>
         <w:trPr>
           <w:cantSplit/>
         </w:trPr>
         <w:tc>
           <w:tcPr>
             <w:tcW w:w="1063" w:type="dxa"/>
-            <w:tcMar/>
-          </w:tcPr>
-          <w:p wp14:textId="77777777">
+          </w:tcPr>
+          <w:p>
             <w:pPr>
               <w:keepNext/>
               <w:keepLines/>
@@ -2907,18 +3115,12 @@
         <w:tc>
           <w:tcPr>
             <w:tcW w:w="1545" w:type="dxa"/>
-            <w:tcMar/>
-          </w:tcPr>
-          <w:p wp14:textId="47CE9BA4">
-            <w:pPr>
-              <w:pStyle w:val="Normal"/>
-              <w:keepNext w:val="1"/>
-              <w:keepLines w:val="1"/>
-              <w:suppressLineNumbers w:val="0"/>
-              <w:bidi w:val="0"/>
-              <w:spacing w:before="40" w:beforeAutospacing="off" w:after="40" w:afterAutospacing="off" w:line="259" w:lineRule="auto"/>
-              <w:ind w:left="0" w:right="0"/>
-              <w:jc w:val="left"/>
+          </w:tcPr>
+          <w:p>
+            <w:pPr>
+              <w:keepNext/>
+              <w:keepLines/>
+              <w:spacing w:before="40" w:after="40" w:line="259" w:lineRule="auto"/>
             </w:pPr>
             <w:r>
               <w:rPr>
@@ -2932,18 +3134,12 @@
         <w:tc>
           <w:tcPr>
             <w:tcW w:w="4125" w:type="dxa"/>
-            <w:tcMar/>
-          </w:tcPr>
-          <w:p wp14:textId="667CAF09">
-            <w:pPr>
-              <w:pStyle w:val="Normal"/>
-              <w:keepNext w:val="1"/>
-              <w:keepLines w:val="1"/>
-              <w:suppressLineNumbers w:val="0"/>
-              <w:bidi w:val="0"/>
-              <w:spacing w:before="40" w:beforeAutospacing="off" w:after="40" w:afterAutospacing="off" w:line="259" w:lineRule="auto"/>
-              <w:ind w:left="0" w:right="0"/>
-              <w:jc w:val="left"/>
+          </w:tcPr>
+          <w:p>
+            <w:pPr>
+              <w:keepNext/>
+              <w:keepLines/>
+              <w:spacing w:before="40" w:after="40" w:line="259" w:lineRule="auto"/>
             </w:pPr>
             <w:r>
               <w:rPr>
@@ -2957,12 +3153,11 @@
         <w:tc>
           <w:tcPr>
             <w:tcW w:w="2457" w:type="dxa"/>
-            <w:tcMar/>
-          </w:tcPr>
-          <w:p wp14:textId="46A8FB21">
-            <w:pPr>
-              <w:keepNext w:val="1"/>
-              <w:keepLines w:val="1"/>
+          </w:tcPr>
+          <w:p>
+            <w:pPr>
+              <w:keepNext/>
+              <w:keepLines/>
               <w:spacing w:before="40" w:after="40"/>
               <w:rPr>
                 <w:sz w:val="24"/>
@@ -2979,16 +3174,15 @@
           </w:p>
         </w:tc>
       </w:tr>
-      <w:tr xmlns:wp14="http://schemas.microsoft.com/office/word/2010/wordml" wp14:textId="77777777">
+      <w:tr>
         <w:trPr>
           <w:cantSplit/>
         </w:trPr>
         <w:tc>
           <w:tcPr>
             <w:tcW w:w="1063" w:type="dxa"/>
-            <w:tcMar/>
-          </w:tcPr>
-          <w:p wp14:textId="77777777">
+          </w:tcPr>
+          <w:p>
             <w:pPr>
               <w:keepNext/>
               <w:keepLines/>
@@ -3015,9 +3209,8 @@
         <w:tc>
           <w:tcPr>
             <w:tcW w:w="1545" w:type="dxa"/>
-            <w:tcMar/>
-          </w:tcPr>
-          <w:p wp14:textId="77777777">
+          </w:tcPr>
+          <w:p>
             <w:pPr>
               <w:keepNext/>
               <w:keepLines/>
@@ -3040,9 +3233,8 @@
         <w:tc>
           <w:tcPr>
             <w:tcW w:w="4125" w:type="dxa"/>
-            <w:tcMar/>
-          </w:tcPr>
-          <w:p wp14:textId="77777777">
+          </w:tcPr>
+          <w:p>
             <w:pPr>
               <w:keepNext/>
               <w:keepLines/>
@@ -3065,9 +3257,8 @@
         <w:tc>
           <w:tcPr>
             <w:tcW w:w="2457" w:type="dxa"/>
-            <w:tcMar/>
-          </w:tcPr>
-          <w:p wp14:textId="77777777">
+          </w:tcPr>
+          <w:p>
             <w:pPr>
               <w:keepNext/>
               <w:keepLines/>
@@ -3088,16 +3279,15 @@
           </w:p>
         </w:tc>
       </w:tr>
-      <w:tr xmlns:wp14="http://schemas.microsoft.com/office/word/2010/wordml" wp14:textId="77777777">
+      <w:tr>
         <w:trPr>
           <w:cantSplit/>
         </w:trPr>
         <w:tc>
           <w:tcPr>
             <w:tcW w:w="1063" w:type="dxa"/>
-            <w:tcMar/>
-          </w:tcPr>
-          <w:p wp14:textId="77777777">
+          </w:tcPr>
+          <w:p>
             <w:pPr>
               <w:keepNext/>
               <w:keepLines/>
@@ -3124,9 +3314,8 @@
         <w:tc>
           <w:tcPr>
             <w:tcW w:w="1545" w:type="dxa"/>
-            <w:tcMar/>
-          </w:tcPr>
-          <w:p wp14:textId="77777777">
+          </w:tcPr>
+          <w:p>
             <w:pPr>
               <w:keepNext/>
               <w:keepLines/>
@@ -3149,9 +3338,8 @@
         <w:tc>
           <w:tcPr>
             <w:tcW w:w="4125" w:type="dxa"/>
-            <w:tcMar/>
-          </w:tcPr>
-          <w:p wp14:textId="77777777">
+          </w:tcPr>
+          <w:p>
             <w:pPr>
               <w:keepNext/>
               <w:keepLines/>
@@ -3174,9 +3362,8 @@
         <w:tc>
           <w:tcPr>
             <w:tcW w:w="2457" w:type="dxa"/>
-            <w:tcMar/>
-          </w:tcPr>
-          <w:p wp14:textId="77777777">
+          </w:tcPr>
+          <w:p>
             <w:pPr>
               <w:keepNext/>
               <w:keepLines/>
@@ -3197,16 +3384,15 @@
           </w:p>
         </w:tc>
       </w:tr>
-      <w:tr xmlns:wp14="http://schemas.microsoft.com/office/word/2010/wordml" wp14:textId="77777777">
+      <w:tr>
         <w:trPr>
           <w:cantSplit/>
         </w:trPr>
         <w:tc>
           <w:tcPr>
             <w:tcW w:w="1063" w:type="dxa"/>
-            <w:tcMar/>
-          </w:tcPr>
-          <w:p wp14:textId="77777777">
+          </w:tcPr>
+          <w:p>
             <w:pPr>
               <w:keepNext/>
               <w:keepLines/>
@@ -3233,9 +3419,8 @@
         <w:tc>
           <w:tcPr>
             <w:tcW w:w="1545" w:type="dxa"/>
-            <w:tcMar/>
-          </w:tcPr>
-          <w:p wp14:textId="77777777">
+          </w:tcPr>
+          <w:p>
             <w:pPr>
               <w:keepNext/>
               <w:keepLines/>
@@ -3258,9 +3443,8 @@
         <w:tc>
           <w:tcPr>
             <w:tcW w:w="4125" w:type="dxa"/>
-            <w:tcMar/>
-          </w:tcPr>
-          <w:p wp14:textId="77777777">
+          </w:tcPr>
+          <w:p>
             <w:pPr>
               <w:keepNext/>
               <w:keepLines/>
@@ -3283,9 +3467,8 @@
         <w:tc>
           <w:tcPr>
             <w:tcW w:w="2457" w:type="dxa"/>
-            <w:tcMar/>
-          </w:tcPr>
-          <w:p wp14:textId="77777777">
+          </w:tcPr>
+          <w:p>
             <w:pPr>
               <w:keepNext/>
               <w:keepLines/>
@@ -3306,16 +3489,15 @@
           </w:p>
         </w:tc>
       </w:tr>
-      <w:tr xmlns:wp14="http://schemas.microsoft.com/office/word/2010/wordml" wp14:textId="77777777">
+      <w:tr>
         <w:trPr>
           <w:cantSplit/>
         </w:trPr>
         <w:tc>
           <w:tcPr>
             <w:tcW w:w="1063" w:type="dxa"/>
-            <w:tcMar/>
-          </w:tcPr>
-          <w:p wp14:textId="77777777">
+          </w:tcPr>
+          <w:p>
             <w:pPr>
               <w:keepNext/>
               <w:keepLines/>
@@ -3342,9 +3524,8 @@
         <w:tc>
           <w:tcPr>
             <w:tcW w:w="1545" w:type="dxa"/>
-            <w:tcMar/>
-          </w:tcPr>
-          <w:p wp14:textId="77777777">
+          </w:tcPr>
+          <w:p>
             <w:pPr>
               <w:keepNext/>
               <w:keepLines/>
@@ -3367,9 +3548,8 @@
         <w:tc>
           <w:tcPr>
             <w:tcW w:w="4125" w:type="dxa"/>
-            <w:tcMar/>
-          </w:tcPr>
-          <w:p wp14:textId="77777777">
+          </w:tcPr>
+          <w:p>
             <w:pPr>
               <w:keepNext/>
               <w:keepLines/>
@@ -3392,9 +3572,8 @@
         <w:tc>
           <w:tcPr>
             <w:tcW w:w="2457" w:type="dxa"/>
-            <w:tcMar/>
-          </w:tcPr>
-          <w:p wp14:textId="77777777">
+          </w:tcPr>
+          <w:p>
             <w:pPr>
               <w:keepNext/>
               <w:keepLines/>
@@ -3415,16 +3594,15 @@
           </w:p>
         </w:tc>
       </w:tr>
-      <w:tr xmlns:wp14="http://schemas.microsoft.com/office/word/2010/wordml" wp14:textId="77777777">
+      <w:tr>
         <w:trPr>
           <w:cantSplit/>
         </w:trPr>
         <w:tc>
           <w:tcPr>
             <w:tcW w:w="1063" w:type="dxa"/>
-            <w:tcMar/>
-          </w:tcPr>
-          <w:p wp14:textId="77777777">
+          </w:tcPr>
+          <w:p>
             <w:pPr>
               <w:keepNext/>
               <w:keepLines/>
@@ -3451,9 +3629,8 @@
         <w:tc>
           <w:tcPr>
             <w:tcW w:w="1545" w:type="dxa"/>
-            <w:tcMar/>
-          </w:tcPr>
-          <w:p wp14:textId="77777777">
+          </w:tcPr>
+          <w:p>
             <w:pPr>
               <w:keepNext/>
               <w:keepLines/>
@@ -3476,9 +3653,8 @@
         <w:tc>
           <w:tcPr>
             <w:tcW w:w="4125" w:type="dxa"/>
-            <w:tcMar/>
-          </w:tcPr>
-          <w:p wp14:textId="77777777">
+          </w:tcPr>
+          <w:p>
             <w:pPr>
               <w:keepNext/>
               <w:keepLines/>
@@ -3501,9 +3677,8 @@
         <w:tc>
           <w:tcPr>
             <w:tcW w:w="2457" w:type="dxa"/>
-            <w:tcMar/>
-          </w:tcPr>
-          <w:p wp14:textId="77777777">
+          </w:tcPr>
+          <w:p>
             <w:pPr>
               <w:keepNext/>
               <w:keepLines/>
@@ -3524,16 +3699,15 @@
           </w:p>
         </w:tc>
       </w:tr>
-      <w:tr xmlns:wp14="http://schemas.microsoft.com/office/word/2010/wordml" wp14:textId="77777777">
+      <w:tr>
         <w:trPr>
           <w:cantSplit/>
         </w:trPr>
         <w:tc>
           <w:tcPr>
             <w:tcW w:w="1063" w:type="dxa"/>
-            <w:tcMar/>
-          </w:tcPr>
-          <w:p wp14:textId="77777777">
+          </w:tcPr>
+          <w:p>
             <w:pPr>
               <w:keepNext/>
               <w:keepLines/>
@@ -3560,9 +3734,8 @@
         <w:tc>
           <w:tcPr>
             <w:tcW w:w="1545" w:type="dxa"/>
-            <w:tcMar/>
-          </w:tcPr>
-          <w:p wp14:textId="77777777">
+          </w:tcPr>
+          <w:p>
             <w:pPr>
               <w:keepNext/>
               <w:keepLines/>
@@ -3585,9 +3758,8 @@
         <w:tc>
           <w:tcPr>
             <w:tcW w:w="4125" w:type="dxa"/>
-            <w:tcMar/>
-          </w:tcPr>
-          <w:p wp14:textId="77777777">
+          </w:tcPr>
+          <w:p>
             <w:pPr>
               <w:keepNext/>
               <w:keepLines/>
@@ -3610,9 +3782,8 @@
         <w:tc>
           <w:tcPr>
             <w:tcW w:w="2457" w:type="dxa"/>
-            <w:tcMar/>
-          </w:tcPr>
-          <w:p wp14:textId="77777777">
+          </w:tcPr>
+          <w:p>
             <w:pPr>
               <w:keepNext/>
               <w:keepLines/>
@@ -3633,16 +3804,15 @@
           </w:p>
         </w:tc>
       </w:tr>
-      <w:tr xmlns:wp14="http://schemas.microsoft.com/office/word/2010/wordml" wp14:textId="77777777">
+      <w:tr>
         <w:trPr>
           <w:cantSplit/>
         </w:trPr>
         <w:tc>
           <w:tcPr>
             <w:tcW w:w="1063" w:type="dxa"/>
-            <w:tcMar/>
-          </w:tcPr>
-          <w:p wp14:textId="77777777">
+          </w:tcPr>
+          <w:p>
             <w:pPr>
               <w:keepNext/>
               <w:keepLines/>
@@ -3669,9 +3839,8 @@
         <w:tc>
           <w:tcPr>
             <w:tcW w:w="1545" w:type="dxa"/>
-            <w:tcMar/>
-          </w:tcPr>
-          <w:p wp14:textId="77777777">
+          </w:tcPr>
+          <w:p>
             <w:pPr>
               <w:keepNext/>
               <w:keepLines/>
@@ -3694,9 +3863,8 @@
         <w:tc>
           <w:tcPr>
             <w:tcW w:w="4125" w:type="dxa"/>
-            <w:tcMar/>
-          </w:tcPr>
-          <w:p wp14:textId="77777777">
+          </w:tcPr>
+          <w:p>
             <w:pPr>
               <w:keepNext/>
               <w:keepLines/>
@@ -3719,9 +3887,8 @@
         <w:tc>
           <w:tcPr>
             <w:tcW w:w="2457" w:type="dxa"/>
-            <w:tcMar/>
-          </w:tcPr>
-          <w:p wp14:textId="77777777">
+          </w:tcPr>
+          <w:p>
             <w:pPr>
               <w:keepNext/>
               <w:keepLines/>
@@ -3742,16 +3909,15 @@
           </w:p>
         </w:tc>
       </w:tr>
-      <w:tr xmlns:wp14="http://schemas.microsoft.com/office/word/2010/wordml" wp14:textId="77777777">
+      <w:tr>
         <w:trPr>
           <w:cantSplit/>
         </w:trPr>
         <w:tc>
           <w:tcPr>
             <w:tcW w:w="1063" w:type="dxa"/>
-            <w:tcMar/>
-          </w:tcPr>
-          <w:p wp14:textId="77777777">
+          </w:tcPr>
+          <w:p>
             <w:pPr>
               <w:keepNext/>
               <w:keepLines/>
@@ -3778,9 +3944,8 @@
         <w:tc>
           <w:tcPr>
             <w:tcW w:w="1545" w:type="dxa"/>
-            <w:tcMar/>
-          </w:tcPr>
-          <w:p wp14:textId="77777777">
+          </w:tcPr>
+          <w:p>
             <w:pPr>
               <w:keepNext/>
               <w:keepLines/>
@@ -3803,9 +3968,8 @@
         <w:tc>
           <w:tcPr>
             <w:tcW w:w="4125" w:type="dxa"/>
-            <w:tcMar/>
-          </w:tcPr>
-          <w:p wp14:textId="77777777">
+          </w:tcPr>
+          <w:p>
             <w:pPr>
               <w:keepNext/>
               <w:keepLines/>
@@ -3828,9 +3992,8 @@
         <w:tc>
           <w:tcPr>
             <w:tcW w:w="2457" w:type="dxa"/>
-            <w:tcMar/>
-          </w:tcPr>
-          <w:p wp14:textId="77777777">
+          </w:tcPr>
+          <w:p>
             <w:pPr>
               <w:keepNext/>
               <w:keepLines/>
@@ -3852,22 +4015,22 @@
         </w:tc>
       </w:tr>
     </w:tbl>
-    <w:p xmlns:wp14="http://schemas.microsoft.com/office/word/2010/wordml" wp14:textId="77777777">
+    <w:p>
       <w:pPr>
         <w:pStyle w:val="Ttulo5"/>
         <w:rPr>
-          <w:rFonts w:ascii="Times New Roman" w:hAnsi="Times New Roman" w:eastAsia="Times New Roman" w:cs="Times New Roman"/>
+          <w:rFonts w:ascii="Times New Roman" w:eastAsia="Times New Roman" w:hAnsi="Times New Roman" w:cs="Times New Roman"/>
           <w:b w:val="0"/>
           <w:highlight w:val="yellow"/>
         </w:rPr>
       </w:pPr>
     </w:p>
     <w:sectPr>
-      <w:headerReference w:type="even" r:id="rId8"/>
-      <w:headerReference w:type="default" r:id="rId9"/>
-      <w:footerReference w:type="even" r:id="rId10"/>
-      <w:footerReference w:type="default" r:id="rId11"/>
-      <w:pgSz w:w="11909" w:h="16834" w:orient="portrait"/>
+      <w:headerReference w:type="even" r:id="rId9"/>
+      <w:headerReference w:type="default" r:id="rId10"/>
+      <w:footerReference w:type="even" r:id="rId11"/>
+      <w:footerReference w:type="default" r:id="rId12"/>
+      <w:pgSz w:w="11909" w:h="16834"/>
       <w:pgMar w:top="1418" w:right="1797" w:bottom="1418" w:left="1797" w:header="709" w:footer="709" w:gutter="0"/>
       <w:pgNumType w:start="1"/>
       <w:cols w:space="720"/>
@@ -3880,14 +4043,14 @@
 <file path=word/endnotes.xml><?xml version="1.0" encoding="utf-8"?>
 <w:endnotes xmlns:wpc="http://schemas.microsoft.com/office/word/2010/wordprocessingCanvas" xmlns:cx="http://schemas.microsoft.com/office/drawing/2014/chartex" xmlns:cx1="http://schemas.microsoft.com/office/drawing/2015/9/8/chartex" xmlns:cx2="http://schemas.microsoft.com/office/drawing/2015/10/21/chartex" xmlns:cx3="http://schemas.microsoft.com/office/drawing/2016/5/9/chartex" xmlns:cx4="http://schemas.microsoft.com/office/drawing/2016/5/10/chartex" xmlns:cx5="http://schemas.microsoft.com/office/drawing/2016/5/11/chartex" xmlns:cx6="http://schemas.microsoft.com/office/drawing/2016/5/12/chartex" xmlns:cx7="http://schemas.microsoft.com/office/drawing/2016/5/13/chartex" xmlns:cx8="http://schemas.microsoft.com/office/drawing/2016/5/14/chartex" xmlns:mc="http://schemas.openxmlformats.org/markup-compatibility/2006" xmlns:aink="http://schemas.microsoft.com/office/drawing/2016/ink" xmlns:am3d="http://schemas.microsoft.com/office/drawing/2017/model3d" xmlns:o="urn:schemas-microsoft-com:office:office" xmlns:oel="http://schemas.microsoft.com/office/2019/extlst" xmlns:r="http://schemas.openxmlformats.org/officeDocument/2006/relationships" xmlns:m="http://schemas.openxmlformats.org/officeDocument/2006/math" xmlns:v="urn:schemas-microsoft-com:vml" xmlns:wp14="http://schemas.microsoft.com/office/word/2010/wordprocessingDrawing" xmlns:wp="http://schemas.openxmlformats.org/drawingml/2006/wordprocessingDrawing" xmlns:w10="urn:schemas-microsoft-com:office:word" xmlns:w="http://schemas.openxmlformats.org/wordprocessingml/2006/main" xmlns:w14="http://schemas.microsoft.com/office/word/2010/wordml" xmlns:w15="http://schemas.microsoft.com/office/word/2012/wordml" xmlns:w16cex="http://schemas.microsoft.com/office/word/2018/wordml/cex" xmlns:w16cid="http://schemas.microsoft.com/office/word/2016/wordml/cid" xmlns:w16="http://schemas.microsoft.com/office/word/2018/wordml" xmlns:w16sdtdh="http://schemas.microsoft.com/office/word/2020/wordml/sdtdatahash" xmlns:w16se="http://schemas.microsoft.com/office/word/2015/wordml/symex" xmlns:wpg="http://schemas.microsoft.com/office/word/2010/wordprocessingGroup" xmlns:wpi="http://schemas.microsoft.com/office/word/2010/wordprocessingInk" xmlns:wne="http://schemas.microsoft.com/office/word/2006/wordml" xmlns:wps="http://schemas.microsoft.com/office/word/2010/wordprocessingShape" mc:Ignorable="w14 w15 w16se w16cid w16 w16cex w16sdtdh wp14">
   <w:endnote w:type="separator" w:id="-1">
-    <w:p xmlns:wp14="http://schemas.microsoft.com/office/word/2010/wordml" wp14:textId="77777777">
+    <w:p>
       <w:r>
         <w:separator/>
       </w:r>
     </w:p>
   </w:endnote>
   <w:endnote w:type="continuationSeparator" w:id="0">
-    <w:p xmlns:wp14="http://schemas.microsoft.com/office/word/2010/wordml" wp14:textId="77777777">
+    <w:p>
       <w:r>
         <w:continuationSeparator/>
       </w:r>
@@ -3898,7 +4061,7 @@
 
 <file path=word/footer1.xml><?xml version="1.0" encoding="utf-8"?>
 <w:ftr xmlns:wpc="http://schemas.microsoft.com/office/word/2010/wordprocessingCanvas" xmlns:cx="http://schemas.microsoft.com/office/drawing/2014/chartex" xmlns:cx1="http://schemas.microsoft.com/office/drawing/2015/9/8/chartex" xmlns:cx2="http://schemas.microsoft.com/office/drawing/2015/10/21/chartex" xmlns:cx3="http://schemas.microsoft.com/office/drawing/2016/5/9/chartex" xmlns:cx4="http://schemas.microsoft.com/office/drawing/2016/5/10/chartex" xmlns:cx5="http://schemas.microsoft.com/office/drawing/2016/5/11/chartex" xmlns:cx6="http://schemas.microsoft.com/office/drawing/2016/5/12/chartex" xmlns:cx7="http://schemas.microsoft.com/office/drawing/2016/5/13/chartex" xmlns:cx8="http://schemas.microsoft.com/office/drawing/2016/5/14/chartex" xmlns:mc="http://schemas.openxmlformats.org/markup-compatibility/2006" xmlns:aink="http://schemas.microsoft.com/office/drawing/2016/ink" xmlns:am3d="http://schemas.microsoft.com/office/drawing/2017/model3d" xmlns:o="urn:schemas-microsoft-com:office:office" xmlns:oel="http://schemas.microsoft.com/office/2019/extlst" xmlns:r="http://schemas.openxmlformats.org/officeDocument/2006/relationships" xmlns:m="http://schemas.openxmlformats.org/officeDocument/2006/math" xmlns:v="urn:schemas-microsoft-com:vml" xmlns:wp14="http://schemas.microsoft.com/office/word/2010/wordprocessingDrawing" xmlns:wp="http://schemas.openxmlformats.org/drawingml/2006/wordprocessingDrawing" xmlns:w10="urn:schemas-microsoft-com:office:word" xmlns:w="http://schemas.openxmlformats.org/wordprocessingml/2006/main" xmlns:w14="http://schemas.microsoft.com/office/word/2010/wordml" xmlns:w15="http://schemas.microsoft.com/office/word/2012/wordml" xmlns:w16cex="http://schemas.microsoft.com/office/word/2018/wordml/cex" xmlns:w16cid="http://schemas.microsoft.com/office/word/2016/wordml/cid" xmlns:w16="http://schemas.microsoft.com/office/word/2018/wordml" xmlns:w16sdtdh="http://schemas.microsoft.com/office/word/2020/wordml/sdtdatahash" xmlns:w16se="http://schemas.microsoft.com/office/word/2015/wordml/symex" xmlns:wpg="http://schemas.microsoft.com/office/word/2010/wordprocessingGroup" xmlns:wpi="http://schemas.microsoft.com/office/word/2010/wordprocessingInk" xmlns:wne="http://schemas.microsoft.com/office/word/2006/wordml" xmlns:wps="http://schemas.microsoft.com/office/word/2010/wordprocessingShape" mc:Ignorable="w14 w15 w16se w16cid w16 w16cex w16sdtdh wp14">
-  <w:p xmlns:wp14="http://schemas.microsoft.com/office/word/2010/wordml" wp14:textId="77777777">
+  <w:p>
     <w:pPr>
       <w:keepLines/>
       <w:pBdr>
@@ -3942,12 +4105,20 @@
     <w:r>
       <w:rPr>
         <w:b/>
+        <w:noProof/>
+        <w:color w:val="000000"/>
+      </w:rPr>
+      <w:t>2</w:t>
+    </w:r>
+    <w:r>
+      <w:rPr>
+        <w:b/>
         <w:color w:val="000000"/>
       </w:rPr>
       <w:fldChar w:fldCharType="end"/>
     </w:r>
   </w:p>
-  <w:p xmlns:wp14="http://schemas.microsoft.com/office/word/2010/wordml" wp14:textId="77777777">
+  <w:p>
     <w:pPr>
       <w:keepLines/>
       <w:pBdr>
@@ -3971,7 +4142,7 @@
 
 <file path=word/footer2.xml><?xml version="1.0" encoding="utf-8"?>
 <w:ftr xmlns:wpc="http://schemas.microsoft.com/office/word/2010/wordprocessingCanvas" xmlns:cx="http://schemas.microsoft.com/office/drawing/2014/chartex" xmlns:cx1="http://schemas.microsoft.com/office/drawing/2015/9/8/chartex" xmlns:cx2="http://schemas.microsoft.com/office/drawing/2015/10/21/chartex" xmlns:cx3="http://schemas.microsoft.com/office/drawing/2016/5/9/chartex" xmlns:cx4="http://schemas.microsoft.com/office/drawing/2016/5/10/chartex" xmlns:cx5="http://schemas.microsoft.com/office/drawing/2016/5/11/chartex" xmlns:cx6="http://schemas.microsoft.com/office/drawing/2016/5/12/chartex" xmlns:cx7="http://schemas.microsoft.com/office/drawing/2016/5/13/chartex" xmlns:cx8="http://schemas.microsoft.com/office/drawing/2016/5/14/chartex" xmlns:mc="http://schemas.openxmlformats.org/markup-compatibility/2006" xmlns:aink="http://schemas.microsoft.com/office/drawing/2016/ink" xmlns:am3d="http://schemas.microsoft.com/office/drawing/2017/model3d" xmlns:o="urn:schemas-microsoft-com:office:office" xmlns:oel="http://schemas.microsoft.com/office/2019/extlst" xmlns:r="http://schemas.openxmlformats.org/officeDocument/2006/relationships" xmlns:m="http://schemas.openxmlformats.org/officeDocument/2006/math" xmlns:v="urn:schemas-microsoft-com:vml" xmlns:wp14="http://schemas.microsoft.com/office/word/2010/wordprocessingDrawing" xmlns:wp="http://schemas.openxmlformats.org/drawingml/2006/wordprocessingDrawing" xmlns:w10="urn:schemas-microsoft-com:office:word" xmlns:w="http://schemas.openxmlformats.org/wordprocessingml/2006/main" xmlns:w14="http://schemas.microsoft.com/office/word/2010/wordml" xmlns:w15="http://schemas.microsoft.com/office/word/2012/wordml" xmlns:w16cex="http://schemas.microsoft.com/office/word/2018/wordml/cex" xmlns:w16cid="http://schemas.microsoft.com/office/word/2016/wordml/cid" xmlns:w16="http://schemas.microsoft.com/office/word/2018/wordml" xmlns:w16sdtdh="http://schemas.microsoft.com/office/word/2020/wordml/sdtdatahash" xmlns:w16se="http://schemas.microsoft.com/office/word/2015/wordml/symex" xmlns:wpg="http://schemas.microsoft.com/office/word/2010/wordprocessingGroup" xmlns:wpi="http://schemas.microsoft.com/office/word/2010/wordprocessingInk" xmlns:wne="http://schemas.microsoft.com/office/word/2006/wordml" xmlns:wps="http://schemas.microsoft.com/office/word/2010/wordprocessingShape" mc:Ignorable="w14 w15 w16se w16cid w16 w16cex w16sdtdh wp14">
-  <w:p xmlns:wp14="http://schemas.microsoft.com/office/word/2010/wordml" wp14:textId="77777777">
+  <w:p>
     <w:pPr>
       <w:keepLines/>
       <w:pBdr>
@@ -4015,26 +4186,34 @@
     <w:r>
       <w:rPr>
         <w:b/>
+        <w:noProof/>
+        <w:color w:val="000000"/>
+      </w:rPr>
+      <w:t>3</w:t>
+    </w:r>
+    <w:r>
+      <w:rPr>
+        <w:b/>
         <w:color w:val="000000"/>
       </w:rPr>
       <w:fldChar w:fldCharType="end"/>
     </w:r>
   </w:p>
-  <w:p xmlns:wp14="http://schemas.microsoft.com/office/word/2010/wordml" wp14:textId="77777777"/>
+  <w:p/>
 </w:ftr>
 </file>
 
 <file path=word/footnotes.xml><?xml version="1.0" encoding="utf-8"?>
 <w:footnotes xmlns:wpc="http://schemas.microsoft.com/office/word/2010/wordprocessingCanvas" xmlns:cx="http://schemas.microsoft.com/office/drawing/2014/chartex" xmlns:cx1="http://schemas.microsoft.com/office/drawing/2015/9/8/chartex" xmlns:cx2="http://schemas.microsoft.com/office/drawing/2015/10/21/chartex" xmlns:cx3="http://schemas.microsoft.com/office/drawing/2016/5/9/chartex" xmlns:cx4="http://schemas.microsoft.com/office/drawing/2016/5/10/chartex" xmlns:cx5="http://schemas.microsoft.com/office/drawing/2016/5/11/chartex" xmlns:cx6="http://schemas.microsoft.com/office/drawing/2016/5/12/chartex" xmlns:cx7="http://schemas.microsoft.com/office/drawing/2016/5/13/chartex" xmlns:cx8="http://schemas.microsoft.com/office/drawing/2016/5/14/chartex" xmlns:mc="http://schemas.openxmlformats.org/markup-compatibility/2006" xmlns:aink="http://schemas.microsoft.com/office/drawing/2016/ink" xmlns:am3d="http://schemas.microsoft.com/office/drawing/2017/model3d" xmlns:o="urn:schemas-microsoft-com:office:office" xmlns:oel="http://schemas.microsoft.com/office/2019/extlst" xmlns:r="http://schemas.openxmlformats.org/officeDocument/2006/relationships" xmlns:m="http://schemas.openxmlformats.org/officeDocument/2006/math" xmlns:v="urn:schemas-microsoft-com:vml" xmlns:wp14="http://schemas.microsoft.com/office/word/2010/wordprocessingDrawing" xmlns:wp="http://schemas.openxmlformats.org/drawingml/2006/wordprocessingDrawing" xmlns:w10="urn:schemas-microsoft-com:office:word" xmlns:w="http://schemas.openxmlformats.org/wordprocessingml/2006/main" xmlns:w14="http://schemas.microsoft.com/office/word/2010/wordml" xmlns:w15="http://schemas.microsoft.com/office/word/2012/wordml" xmlns:w16cex="http://schemas.microsoft.com/office/word/2018/wordml/cex" xmlns:w16cid="http://schemas.microsoft.com/office/word/2016/wordml/cid" xmlns:w16="http://schemas.microsoft.com/office/word/2018/wordml" xmlns:w16sdtdh="http://schemas.microsoft.com/office/word/2020/wordml/sdtdatahash" xmlns:w16se="http://schemas.microsoft.com/office/word/2015/wordml/symex" xmlns:wpg="http://schemas.microsoft.com/office/word/2010/wordprocessingGroup" xmlns:wpi="http://schemas.microsoft.com/office/word/2010/wordprocessingInk" xmlns:wne="http://schemas.microsoft.com/office/word/2006/wordml" xmlns:wps="http://schemas.microsoft.com/office/word/2010/wordprocessingShape" mc:Ignorable="w14 w15 w16se w16cid w16 w16cex w16sdtdh wp14">
   <w:footnote w:type="separator" w:id="-1">
-    <w:p xmlns:wp14="http://schemas.microsoft.com/office/word/2010/wordml" wp14:textId="77777777">
+    <w:p>
       <w:r>
         <w:separator/>
       </w:r>
     </w:p>
   </w:footnote>
   <w:footnote w:type="continuationSeparator" w:id="0">
-    <w:p xmlns:wp14="http://schemas.microsoft.com/office/word/2010/wordml" wp14:textId="77777777">
+    <w:p>
       <w:r>
         <w:continuationSeparator/>
       </w:r>
@@ -4045,7 +4224,7 @@
 
 <file path=word/header1.xml><?xml version="1.0" encoding="utf-8"?>
 <w:hdr xmlns:wpc="http://schemas.microsoft.com/office/word/2010/wordprocessingCanvas" xmlns:cx="http://schemas.microsoft.com/office/drawing/2014/chartex" xmlns:cx1="http://schemas.microsoft.com/office/drawing/2015/9/8/chartex" xmlns:cx2="http://schemas.microsoft.com/office/drawing/2015/10/21/chartex" xmlns:cx3="http://schemas.microsoft.com/office/drawing/2016/5/9/chartex" xmlns:cx4="http://schemas.microsoft.com/office/drawing/2016/5/10/chartex" xmlns:cx5="http://schemas.microsoft.com/office/drawing/2016/5/11/chartex" xmlns:cx6="http://schemas.microsoft.com/office/drawing/2016/5/12/chartex" xmlns:cx7="http://schemas.microsoft.com/office/drawing/2016/5/13/chartex" xmlns:cx8="http://schemas.microsoft.com/office/drawing/2016/5/14/chartex" xmlns:mc="http://schemas.openxmlformats.org/markup-compatibility/2006" xmlns:aink="http://schemas.microsoft.com/office/drawing/2016/ink" xmlns:am3d="http://schemas.microsoft.com/office/drawing/2017/model3d" xmlns:o="urn:schemas-microsoft-com:office:office" xmlns:oel="http://schemas.microsoft.com/office/2019/extlst" xmlns:r="http://schemas.openxmlformats.org/officeDocument/2006/relationships" xmlns:m="http://schemas.openxmlformats.org/officeDocument/2006/math" xmlns:v="urn:schemas-microsoft-com:vml" xmlns:wp14="http://schemas.microsoft.com/office/word/2010/wordprocessingDrawing" xmlns:wp="http://schemas.openxmlformats.org/drawingml/2006/wordprocessingDrawing" xmlns:w10="urn:schemas-microsoft-com:office:word" xmlns:w="http://schemas.openxmlformats.org/wordprocessingml/2006/main" xmlns:w14="http://schemas.microsoft.com/office/word/2010/wordml" xmlns:w15="http://schemas.microsoft.com/office/word/2012/wordml" xmlns:w16cex="http://schemas.microsoft.com/office/word/2018/wordml/cex" xmlns:w16cid="http://schemas.microsoft.com/office/word/2016/wordml/cid" xmlns:w16="http://schemas.microsoft.com/office/word/2018/wordml" xmlns:w16sdtdh="http://schemas.microsoft.com/office/word/2020/wordml/sdtdatahash" xmlns:w16se="http://schemas.microsoft.com/office/word/2015/wordml/symex" xmlns:wpg="http://schemas.microsoft.com/office/word/2010/wordprocessingGroup" xmlns:wpi="http://schemas.microsoft.com/office/word/2010/wordprocessingInk" xmlns:wne="http://schemas.microsoft.com/office/word/2006/wordml" xmlns:wps="http://schemas.microsoft.com/office/word/2010/wordprocessingShape" mc:Ignorable="w14 w15 w16se w16cid w16 w16cex w16sdtdh wp14">
-  <w:p xmlns:wp14="http://schemas.microsoft.com/office/word/2010/wordml" wp14:textId="77777777">
+  <w:p>
     <w:pPr>
       <w:pBdr>
         <w:top w:val="nil"/>
@@ -4078,7 +4257,7 @@
 
 <file path=word/header2.xml><?xml version="1.0" encoding="utf-8"?>
 <w:hdr xmlns:wpc="http://schemas.microsoft.com/office/word/2010/wordprocessingCanvas" xmlns:cx="http://schemas.microsoft.com/office/drawing/2014/chartex" xmlns:cx1="http://schemas.microsoft.com/office/drawing/2015/9/8/chartex" xmlns:cx2="http://schemas.microsoft.com/office/drawing/2015/10/21/chartex" xmlns:cx3="http://schemas.microsoft.com/office/drawing/2016/5/9/chartex" xmlns:cx4="http://schemas.microsoft.com/office/drawing/2016/5/10/chartex" xmlns:cx5="http://schemas.microsoft.com/office/drawing/2016/5/11/chartex" xmlns:cx6="http://schemas.microsoft.com/office/drawing/2016/5/12/chartex" xmlns:cx7="http://schemas.microsoft.com/office/drawing/2016/5/13/chartex" xmlns:cx8="http://schemas.microsoft.com/office/drawing/2016/5/14/chartex" xmlns:mc="http://schemas.openxmlformats.org/markup-compatibility/2006" xmlns:aink="http://schemas.microsoft.com/office/drawing/2016/ink" xmlns:am3d="http://schemas.microsoft.com/office/drawing/2017/model3d" xmlns:o="urn:schemas-microsoft-com:office:office" xmlns:oel="http://schemas.microsoft.com/office/2019/extlst" xmlns:r="http://schemas.openxmlformats.org/officeDocument/2006/relationships" xmlns:m="http://schemas.openxmlformats.org/officeDocument/2006/math" xmlns:v="urn:schemas-microsoft-com:vml" xmlns:wp14="http://schemas.microsoft.com/office/word/2010/wordprocessingDrawing" xmlns:wp="http://schemas.openxmlformats.org/drawingml/2006/wordprocessingDrawing" xmlns:w10="urn:schemas-microsoft-com:office:word" xmlns:w="http://schemas.openxmlformats.org/wordprocessingml/2006/main" xmlns:w14="http://schemas.microsoft.com/office/word/2010/wordml" xmlns:w15="http://schemas.microsoft.com/office/word/2012/wordml" xmlns:w16cex="http://schemas.microsoft.com/office/word/2018/wordml/cex" xmlns:w16cid="http://schemas.microsoft.com/office/word/2016/wordml/cid" xmlns:w16="http://schemas.microsoft.com/office/word/2018/wordml" xmlns:w16sdtdh="http://schemas.microsoft.com/office/word/2020/wordml/sdtdatahash" xmlns:w16se="http://schemas.microsoft.com/office/word/2015/wordml/symex" xmlns:wpg="http://schemas.microsoft.com/office/word/2010/wordprocessingGroup" xmlns:wpi="http://schemas.microsoft.com/office/word/2010/wordprocessingInk" xmlns:wne="http://schemas.microsoft.com/office/word/2006/wordml" xmlns:wps="http://schemas.microsoft.com/office/word/2010/wordprocessingShape" mc:Ignorable="w14 w15 w16se w16cid w16 w16cex w16sdtdh wp14">
-  <w:p xmlns:wp14="http://schemas.microsoft.com/office/word/2010/wordml" wp14:textId="77777777">
+  <w:p>
     <w:pPr>
       <w:pBdr>
         <w:top w:val="nil"/>
@@ -4468,11 +4647,11 @@
 </file>
 
 <file path=word/styles.xml><?xml version="1.0" encoding="utf-8"?>
-<w:styles xmlns:wp14="http://schemas.microsoft.com/office/word/2010/wordprocessingDrawing" xmlns:mc="http://schemas.openxmlformats.org/markup-compatibility/2006" xmlns:r="http://schemas.openxmlformats.org/officeDocument/2006/relationships" xmlns:w="http://schemas.openxmlformats.org/wordprocessingml/2006/main" xmlns:w14="http://schemas.microsoft.com/office/word/2010/wordml" xmlns:w15="http://schemas.microsoft.com/office/word/2012/wordml" xmlns:w16cex="http://schemas.microsoft.com/office/word/2018/wordml/cex" xmlns:w16cid="http://schemas.microsoft.com/office/word/2016/wordml/cid" xmlns:w16="http://schemas.microsoft.com/office/word/2018/wordml" xmlns:w16sdtdh="http://schemas.microsoft.com/office/word/2020/wordml/sdtdatahash" xmlns:w16se="http://schemas.microsoft.com/office/word/2015/wordml/symex" mc:Ignorable="w14 w15 w16se w16cid w16 w16cex w16sdtdh wp14">
+<w:styles xmlns:mc="http://schemas.openxmlformats.org/markup-compatibility/2006" xmlns:r="http://schemas.openxmlformats.org/officeDocument/2006/relationships" xmlns:w="http://schemas.openxmlformats.org/wordprocessingml/2006/main" xmlns:w14="http://schemas.microsoft.com/office/word/2010/wordml" xmlns:w15="http://schemas.microsoft.com/office/word/2012/wordml" xmlns:w16cex="http://schemas.microsoft.com/office/word/2018/wordml/cex" xmlns:w16cid="http://schemas.microsoft.com/office/word/2016/wordml/cid" xmlns:w16="http://schemas.microsoft.com/office/word/2018/wordml" xmlns:w16sdtdh="http://schemas.microsoft.com/office/word/2020/wordml/sdtdatahash" xmlns:w16se="http://schemas.microsoft.com/office/word/2015/wordml/symex" mc:Ignorable="w14 w15 w16se w16cid w16 w16cex w16sdtdh">
   <w:docDefaults>
     <w:rPrDefault>
       <w:rPr>
-        <w:rFonts w:ascii="Times New Roman" w:hAnsi="Times New Roman" w:eastAsia="Times New Roman" w:cs="Times New Roman"/>
+        <w:rFonts w:ascii="Times New Roman" w:eastAsia="Times New Roman" w:hAnsi="Times New Roman" w:cs="Times New Roman"/>
         <w:lang w:val="pt-BR" w:eastAsia="ja-JP" w:bidi="ar-SA"/>
       </w:rPr>
     </w:rPrDefault>
@@ -4481,14 +4660,14 @@
   <w:latentStyles w:defLockedState="0" w:defUIPriority="99" w:defSemiHidden="0" w:defUnhideWhenUsed="0" w:defQFormat="0" w:count="376">
     <w:lsdException w:name="Normal" w:uiPriority="0" w:qFormat="1"/>
     <w:lsdException w:name="heading 1" w:uiPriority="9" w:qFormat="1"/>
-    <w:lsdException w:name="heading 2" w:uiPriority="9" w:semiHidden="1" w:unhideWhenUsed="1" w:qFormat="1"/>
-    <w:lsdException w:name="heading 3" w:uiPriority="9" w:semiHidden="1" w:unhideWhenUsed="1" w:qFormat="1"/>
-    <w:lsdException w:name="heading 4" w:uiPriority="9" w:semiHidden="1" w:unhideWhenUsed="1" w:qFormat="1"/>
-    <w:lsdException w:name="heading 5" w:uiPriority="9" w:semiHidden="1" w:unhideWhenUsed="1" w:qFormat="1"/>
-    <w:lsdException w:name="heading 6" w:uiPriority="9" w:semiHidden="1" w:unhideWhenUsed="1" w:qFormat="1"/>
-    <w:lsdException w:name="heading 7" w:uiPriority="9" w:semiHidden="1" w:unhideWhenUsed="1" w:qFormat="1"/>
-    <w:lsdException w:name="heading 8" w:uiPriority="9" w:semiHidden="1" w:unhideWhenUsed="1" w:qFormat="1"/>
-    <w:lsdException w:name="heading 9" w:uiPriority="9" w:semiHidden="1" w:unhideWhenUsed="1" w:qFormat="1"/>
+    <w:lsdException w:name="heading 2" w:semiHidden="1" w:uiPriority="9" w:unhideWhenUsed="1" w:qFormat="1"/>
+    <w:lsdException w:name="heading 3" w:semiHidden="1" w:uiPriority="9" w:unhideWhenUsed="1" w:qFormat="1"/>
+    <w:lsdException w:name="heading 4" w:semiHidden="1" w:uiPriority="9" w:unhideWhenUsed="1" w:qFormat="1"/>
+    <w:lsdException w:name="heading 5" w:semiHidden="1" w:uiPriority="9" w:unhideWhenUsed="1" w:qFormat="1"/>
+    <w:lsdException w:name="heading 6" w:semiHidden="1" w:uiPriority="9" w:unhideWhenUsed="1" w:qFormat="1"/>
+    <w:lsdException w:name="heading 7" w:semiHidden="1" w:uiPriority="9" w:unhideWhenUsed="1" w:qFormat="1"/>
+    <w:lsdException w:name="heading 8" w:semiHidden="1" w:uiPriority="9" w:unhideWhenUsed="1" w:qFormat="1"/>
+    <w:lsdException w:name="heading 9" w:semiHidden="1" w:uiPriority="9" w:unhideWhenUsed="1" w:qFormat="1"/>
     <w:lsdException w:name="index 1" w:semiHidden="1" w:unhideWhenUsed="1"/>
     <w:lsdException w:name="index 2" w:semiHidden="1" w:unhideWhenUsed="1"/>
     <w:lsdException w:name="index 3" w:semiHidden="1" w:unhideWhenUsed="1"/>
@@ -4498,22 +4677,22 @@
     <w:lsdException w:name="index 7" w:semiHidden="1" w:unhideWhenUsed="1"/>
     <w:lsdException w:name="index 8" w:semiHidden="1" w:unhideWhenUsed="1"/>
     <w:lsdException w:name="index 9" w:semiHidden="1" w:unhideWhenUsed="1"/>
-    <w:lsdException w:name="toc 1" w:uiPriority="39" w:semiHidden="1" w:unhideWhenUsed="1"/>
-    <w:lsdException w:name="toc 2" w:uiPriority="39" w:semiHidden="1" w:unhideWhenUsed="1"/>
-    <w:lsdException w:name="toc 3" w:uiPriority="39" w:semiHidden="1" w:unhideWhenUsed="1"/>
-    <w:lsdException w:name="toc 4" w:uiPriority="39" w:semiHidden="1" w:unhideWhenUsed="1"/>
-    <w:lsdException w:name="toc 5" w:uiPriority="39" w:semiHidden="1" w:unhideWhenUsed="1"/>
-    <w:lsdException w:name="toc 6" w:uiPriority="39" w:semiHidden="1" w:unhideWhenUsed="1"/>
-    <w:lsdException w:name="toc 7" w:uiPriority="39" w:semiHidden="1" w:unhideWhenUsed="1"/>
-    <w:lsdException w:name="toc 8" w:uiPriority="39" w:semiHidden="1" w:unhideWhenUsed="1"/>
-    <w:lsdException w:name="toc 9" w:uiPriority="39" w:semiHidden="1" w:unhideWhenUsed="1"/>
+    <w:lsdException w:name="toc 1" w:semiHidden="1" w:uiPriority="39" w:unhideWhenUsed="1"/>
+    <w:lsdException w:name="toc 2" w:semiHidden="1" w:uiPriority="39" w:unhideWhenUsed="1"/>
+    <w:lsdException w:name="toc 3" w:semiHidden="1" w:uiPriority="39" w:unhideWhenUsed="1"/>
+    <w:lsdException w:name="toc 4" w:semiHidden="1" w:uiPriority="39" w:unhideWhenUsed="1"/>
+    <w:lsdException w:name="toc 5" w:semiHidden="1" w:uiPriority="39" w:unhideWhenUsed="1"/>
+    <w:lsdException w:name="toc 6" w:semiHidden="1" w:uiPriority="39" w:unhideWhenUsed="1"/>
+    <w:lsdException w:name="toc 7" w:semiHidden="1" w:uiPriority="39" w:unhideWhenUsed="1"/>
+    <w:lsdException w:name="toc 8" w:semiHidden="1" w:uiPriority="39" w:unhideWhenUsed="1"/>
+    <w:lsdException w:name="toc 9" w:semiHidden="1" w:uiPriority="39" w:unhideWhenUsed="1"/>
     <w:lsdException w:name="Normal Indent" w:semiHidden="1" w:unhideWhenUsed="1"/>
     <w:lsdException w:name="footnote text" w:semiHidden="1" w:unhideWhenUsed="1"/>
     <w:lsdException w:name="annotation text" w:semiHidden="1" w:unhideWhenUsed="1"/>
     <w:lsdException w:name="header" w:semiHidden="1" w:unhideWhenUsed="1"/>
     <w:lsdException w:name="footer" w:semiHidden="1" w:unhideWhenUsed="1"/>
     <w:lsdException w:name="index heading" w:semiHidden="1" w:unhideWhenUsed="1"/>
-    <w:lsdException w:name="caption" w:uiPriority="35" w:semiHidden="1" w:unhideWhenUsed="1" w:qFormat="1"/>
+    <w:lsdException w:name="caption" w:semiHidden="1" w:uiPriority="35" w:unhideWhenUsed="1" w:qFormat="1"/>
     <w:lsdException w:name="table of figures" w:semiHidden="1" w:unhideWhenUsed="1"/>
     <w:lsdException w:name="envelope address" w:semiHidden="1" w:unhideWhenUsed="1"/>
     <w:lsdException w:name="envelope return" w:semiHidden="1" w:unhideWhenUsed="1"/>
@@ -4544,7 +4723,7 @@
     <w:lsdException w:name="Title" w:uiPriority="10" w:qFormat="1"/>
     <w:lsdException w:name="Closing" w:semiHidden="1" w:unhideWhenUsed="1"/>
     <w:lsdException w:name="Signature" w:semiHidden="1" w:unhideWhenUsed="1"/>
-    <w:lsdException w:name="Default Paragraph Font" w:uiPriority="1" w:semiHidden="1" w:unhideWhenUsed="1"/>
+    <w:lsdException w:name="Default Paragraph Font" w:semiHidden="1" w:uiPriority="1" w:unhideWhenUsed="1"/>
     <w:lsdException w:name="Body Text" w:semiHidden="1" w:unhideWhenUsed="1"/>
     <w:lsdException w:name="Body Text Indent" w:semiHidden="1" w:unhideWhenUsed="1"/>
     <w:lsdException w:name="List Continue" w:semiHidden="1" w:unhideWhenUsed="1"/>
@@ -4744,8 +4923,8 @@
     <w:lsdException w:name="Subtle Reference" w:uiPriority="31" w:qFormat="1"/>
     <w:lsdException w:name="Intense Reference" w:uiPriority="32" w:qFormat="1"/>
     <w:lsdException w:name="Book Title" w:uiPriority="33" w:qFormat="1"/>
-    <w:lsdException w:name="Bibliography" w:uiPriority="37" w:semiHidden="1" w:unhideWhenUsed="1"/>
-    <w:lsdException w:name="TOC Heading" w:uiPriority="39" w:semiHidden="1" w:unhideWhenUsed="1" w:qFormat="1"/>
+    <w:lsdException w:name="Bibliography" w:semiHidden="1" w:uiPriority="37" w:unhideWhenUsed="1"/>
+    <w:lsdException w:name="TOC Heading" w:semiHidden="1" w:uiPriority="39" w:unhideWhenUsed="1" w:qFormat="1"/>
     <w:lsdException w:name="Plain Table 1" w:uiPriority="41"/>
     <w:lsdException w:name="Plain Table 2" w:uiPriority="42"/>
     <w:lsdException w:name="Plain Table 3" w:uiPriority="43"/>
@@ -4856,9 +5035,10 @@
     <w:lsdException w:name="Unresolved Mention" w:semiHidden="1" w:unhideWhenUsed="1"/>
     <w:lsdException w:name="Smart Link" w:semiHidden="1" w:unhideWhenUsed="1"/>
   </w:latentStyles>
-  <w:style w:type="paragraph" w:styleId="Normal" w:default="1">
+  <w:style w:type="paragraph" w:default="1" w:styleId="Normal">
     <w:name w:val="Normal"/>
     <w:qFormat/>
+    <w:rsid w:val="002216F6"/>
   </w:style>
   <w:style w:type="paragraph" w:styleId="Ttulo1">
     <w:name w:val="heading 1"/>
@@ -4876,7 +5056,7 @@
       <w:outlineLvl w:val="0"/>
     </w:pPr>
     <w:rPr>
-      <w:rFonts w:ascii="Arial" w:hAnsi="Arial" w:eastAsia="Arial" w:cs="Arial"/>
+      <w:rFonts w:ascii="Arial" w:eastAsia="Arial" w:hAnsi="Arial" w:cs="Arial"/>
       <w:b/>
       <w:sz w:val="36"/>
       <w:szCs w:val="36"/>
@@ -4896,7 +5076,7 @@
       <w:outlineLvl w:val="1"/>
     </w:pPr>
     <w:rPr>
-      <w:rFonts w:ascii="Arial" w:hAnsi="Arial" w:eastAsia="Arial" w:cs="Arial"/>
+      <w:rFonts w:ascii="Arial" w:eastAsia="Arial" w:hAnsi="Arial" w:cs="Arial"/>
       <w:b/>
       <w:i/>
       <w:sz w:val="28"/>
@@ -4956,7 +5136,7 @@
       <w:outlineLvl w:val="4"/>
     </w:pPr>
     <w:rPr>
-      <w:rFonts w:ascii="Arial" w:hAnsi="Arial" w:eastAsia="Arial" w:cs="Arial"/>
+      <w:rFonts w:ascii="Arial" w:eastAsia="Arial" w:hAnsi="Arial" w:cs="Arial"/>
       <w:b/>
     </w:rPr>
   </w:style>
@@ -4974,18 +5154,17 @@
       <w:outlineLvl w:val="5"/>
     </w:pPr>
     <w:rPr>
-      <w:rFonts w:ascii="Arial" w:hAnsi="Arial" w:eastAsia="Arial" w:cs="Arial"/>
+      <w:rFonts w:ascii="Arial" w:eastAsia="Arial" w:hAnsi="Arial" w:cs="Arial"/>
       <w:b/>
       <w:i/>
     </w:rPr>
   </w:style>
-  <w:style w:type="character" w:styleId="Fontepargpadro" w:default="1">
+  <w:style w:type="character" w:default="1" w:styleId="Fontepargpadro">
     <w:name w:val="Default Paragraph Font"/>
     <w:uiPriority w:val="1"/>
-    <w:semiHidden/>
     <w:unhideWhenUsed/>
   </w:style>
-  <w:style w:type="table" w:styleId="Tabelanormal" w:default="1">
+  <w:style w:type="table" w:default="1" w:styleId="Tabelanormal">
     <w:name w:val="Normal Table"/>
     <w:uiPriority w:val="99"/>
     <w:semiHidden/>
@@ -5000,13 +5179,13 @@
       </w:tblCellMar>
     </w:tblPr>
   </w:style>
-  <w:style w:type="numbering" w:styleId="Semlista" w:default="1">
+  <w:style w:type="numbering" w:default="1" w:styleId="Semlista">
     <w:name w:val="No List"/>
     <w:uiPriority w:val="99"/>
     <w:semiHidden/>
     <w:unhideWhenUsed/>
   </w:style>
-  <w:style w:type="table" w:styleId="TableNormal" w:customStyle="1">
+  <w:style w:type="table" w:customStyle="1" w:styleId="NormalTable0">
     <w:name w:val="Normal Table0"/>
     <w:tblPr>
       <w:tblCellMar>
@@ -5031,7 +5210,7 @@
       <w:jc w:val="center"/>
     </w:pPr>
     <w:rPr>
-      <w:rFonts w:ascii="Arial" w:hAnsi="Arial" w:eastAsia="Arial" w:cs="Arial"/>
+      <w:rFonts w:ascii="Arial" w:eastAsia="Arial" w:hAnsi="Arial" w:cs="Arial"/>
       <w:b/>
       <w:sz w:val="72"/>
       <w:szCs w:val="72"/>
@@ -5051,60 +5230,52 @@
       <w:jc w:val="center"/>
     </w:pPr>
     <w:rPr>
-      <w:rFonts w:ascii="Arial" w:hAnsi="Arial" w:eastAsia="Arial" w:cs="Arial"/>
+      <w:rFonts w:ascii="Arial" w:eastAsia="Arial" w:hAnsi="Arial" w:cs="Arial"/>
       <w:i/>
       <w:sz w:val="28"/>
       <w:szCs w:val="28"/>
     </w:rPr>
   </w:style>
-  <w:style w:type="table" w:styleId="a" w:customStyle="1">
-    <w:basedOn w:val="TableNormal"/>
+  <w:style w:type="table" w:customStyle="1" w:styleId="a">
+    <w:basedOn w:val="NormalTable0"/>
     <w:tblPr>
       <w:tblStyleRowBandSize w:val="1"/>
       <w:tblStyleColBandSize w:val="1"/>
       <w:tblCellMar>
-        <w:top w:w="0" w:type="dxa"/>
         <w:left w:w="70" w:type="dxa"/>
-        <w:bottom w:w="0" w:type="dxa"/>
         <w:right w:w="70" w:type="dxa"/>
       </w:tblCellMar>
     </w:tblPr>
   </w:style>
-  <w:style w:type="table" w:styleId="a0" w:customStyle="1">
-    <w:basedOn w:val="TableNormal"/>
+  <w:style w:type="table" w:customStyle="1" w:styleId="a0">
+    <w:basedOn w:val="NormalTable0"/>
     <w:tblPr>
       <w:tblStyleRowBandSize w:val="1"/>
       <w:tblStyleColBandSize w:val="1"/>
       <w:tblCellMar>
-        <w:top w:w="0" w:type="dxa"/>
         <w:left w:w="70" w:type="dxa"/>
-        <w:bottom w:w="0" w:type="dxa"/>
         <w:right w:w="70" w:type="dxa"/>
       </w:tblCellMar>
     </w:tblPr>
   </w:style>
-  <w:style w:type="table" w:styleId="a1" w:customStyle="1">
-    <w:basedOn w:val="TableNormal"/>
+  <w:style w:type="table" w:customStyle="1" w:styleId="a1">
+    <w:basedOn w:val="NormalTable0"/>
     <w:tblPr>
       <w:tblStyleRowBandSize w:val="1"/>
       <w:tblStyleColBandSize w:val="1"/>
       <w:tblCellMar>
-        <w:top w:w="0" w:type="dxa"/>
         <w:left w:w="70" w:type="dxa"/>
-        <w:bottom w:w="0" w:type="dxa"/>
         <w:right w:w="70" w:type="dxa"/>
       </w:tblCellMar>
     </w:tblPr>
   </w:style>
-  <w:style w:type="table" w:styleId="a2" w:customStyle="1">
-    <w:basedOn w:val="TableNormal"/>
+  <w:style w:type="table" w:customStyle="1" w:styleId="a2">
+    <w:basedOn w:val="NormalTable0"/>
     <w:tblPr>
       <w:tblStyleRowBandSize w:val="1"/>
       <w:tblStyleColBandSize w:val="1"/>
       <w:tblCellMar>
-        <w:top w:w="0" w:type="dxa"/>
         <w:left w:w="70" w:type="dxa"/>
-        <w:bottom w:w="0" w:type="dxa"/>
         <w:right w:w="70" w:type="dxa"/>
       </w:tblCellMar>
     </w:tblPr>

</xml_diff>